<commit_message>
add chart and fix fractal
</commit_message>
<xml_diff>
--- a/ОТЧЕТ АЛГОСЫ 2.docx
+++ b/ОТЧЕТ АЛГОСЫ 2.docx
@@ -1,6 +1,6 @@
 
 <file path=word/document.xml><?xml version="1.0" encoding="utf-8"?>
-<w:document xmlns:wpc="http://schemas.microsoft.com/office/word/2010/wordprocessingCanvas" xmlns:mc="http://schemas.openxmlformats.org/markup-compatibility/2006" xmlns:o="urn:schemas-microsoft-com:office:office" xmlns:r="http://schemas.openxmlformats.org/officeDocument/2006/relationships" xmlns:m="http://schemas.openxmlformats.org/officeDocument/2006/math" xmlns:v="urn:schemas-microsoft-com:vml" xmlns:wp14="http://schemas.microsoft.com/office/word/2010/wordprocessingDrawing" xmlns:wp="http://schemas.openxmlformats.org/drawingml/2006/wordprocessingDrawing" xmlns:w10="urn:schemas-microsoft-com:office:word" xmlns:w="http://schemas.openxmlformats.org/wordprocessingml/2006/main" xmlns:w14="http://schemas.microsoft.com/office/word/2010/wordml" xmlns:wpg="http://schemas.microsoft.com/office/word/2010/wordprocessingGroup" xmlns:wpi="http://schemas.microsoft.com/office/word/2010/wordprocessingInk" xmlns:wne="http://schemas.microsoft.com/office/word/2006/wordml" xmlns:wps="http://schemas.microsoft.com/office/word/2010/wordprocessingShape" mc:Ignorable="w14 wp14">
+<w:document xmlns:wpc="http://schemas.microsoft.com/office/word/2010/wordprocessingCanvas" xmlns:cx="http://schemas.microsoft.com/office/drawing/2014/chartex" xmlns:cx1="http://schemas.microsoft.com/office/drawing/2015/9/8/chartex" xmlns:cx2="http://schemas.microsoft.com/office/drawing/2015/10/21/chartex" xmlns:cx3="http://schemas.microsoft.com/office/drawing/2016/5/9/chartex" xmlns:cx4="http://schemas.microsoft.com/office/drawing/2016/5/10/chartex" xmlns:cx5="http://schemas.microsoft.com/office/drawing/2016/5/11/chartex" xmlns:cx6="http://schemas.microsoft.com/office/drawing/2016/5/12/chartex" xmlns:cx7="http://schemas.microsoft.com/office/drawing/2016/5/13/chartex" xmlns:cx8="http://schemas.microsoft.com/office/drawing/2016/5/14/chartex" xmlns:mc="http://schemas.openxmlformats.org/markup-compatibility/2006" xmlns:aink="http://schemas.microsoft.com/office/drawing/2016/ink" xmlns:am3d="http://schemas.microsoft.com/office/drawing/2017/model3d" xmlns:o="urn:schemas-microsoft-com:office:office" xmlns:oel="http://schemas.microsoft.com/office/2019/extlst" xmlns:r="http://schemas.openxmlformats.org/officeDocument/2006/relationships" xmlns:m="http://schemas.openxmlformats.org/officeDocument/2006/math" xmlns:v="urn:schemas-microsoft-com:vml" xmlns:wp14="http://schemas.microsoft.com/office/word/2010/wordprocessingDrawing" xmlns:wp="http://schemas.openxmlformats.org/drawingml/2006/wordprocessingDrawing" xmlns:w10="urn:schemas-microsoft-com:office:word" xmlns:w="http://schemas.openxmlformats.org/wordprocessingml/2006/main" xmlns:w14="http://schemas.microsoft.com/office/word/2010/wordml" xmlns:w15="http://schemas.microsoft.com/office/word/2012/wordml" xmlns:w16cex="http://schemas.microsoft.com/office/word/2018/wordml/cex" xmlns:w16cid="http://schemas.microsoft.com/office/word/2016/wordml/cid" xmlns:w16="http://schemas.microsoft.com/office/word/2018/wordml" xmlns:w16du="http://schemas.microsoft.com/office/word/2023/wordml/word16du" xmlns:w16sdtdh="http://schemas.microsoft.com/office/word/2020/wordml/sdtdatahash" xmlns:w16se="http://schemas.microsoft.com/office/word/2015/wordml/symex" xmlns:wpg="http://schemas.microsoft.com/office/word/2010/wordprocessingGroup" xmlns:wpi="http://schemas.microsoft.com/office/word/2010/wordprocessingInk" xmlns:wne="http://schemas.microsoft.com/office/word/2006/wordml" xmlns:wps="http://schemas.microsoft.com/office/word/2010/wordprocessingShape" mc:Ignorable="w14 w15 w16se w16cid w16 w16cex w16sdtdh w16du wp14">
   <w:body>
     <w:p>
       <w:pPr>
@@ -88,47 +88,27 @@
           <w:bCs/>
           <w:szCs w:val="28"/>
         </w:rPr>
-        <w:t>(ФГБОУ ВО «</w:t>
-      </w:r>
-      <w:proofErr w:type="spellStart"/>
-      <w:r>
+        <w:t>(ФГБОУ ВО «ЧелГУ»)</w:t>
+      </w:r>
+    </w:p>
+    <w:p>
+      <w:pPr>
+        <w:jc w:val="center"/>
+        <w:rPr>
+          <w:rFonts w:cs="Times New Roman"/>
+          <w:szCs w:val="28"/>
+        </w:rPr>
+      </w:pPr>
+    </w:p>
+    <w:p>
+      <w:pPr>
+        <w:jc w:val="center"/>
         <w:rPr>
           <w:rFonts w:cs="Times New Roman"/>
           <w:b/>
           <w:bCs/>
           <w:szCs w:val="28"/>
         </w:rPr>
-        <w:t>ЧелГУ</w:t>
-      </w:r>
-      <w:proofErr w:type="spellEnd"/>
-      <w:r>
-        <w:rPr>
-          <w:rFonts w:cs="Times New Roman"/>
-          <w:b/>
-          <w:bCs/>
-          <w:szCs w:val="28"/>
-        </w:rPr>
-        <w:t>»)</w:t>
-      </w:r>
-    </w:p>
-    <w:p>
-      <w:pPr>
-        <w:jc w:val="center"/>
-        <w:rPr>
-          <w:rFonts w:cs="Times New Roman"/>
-          <w:szCs w:val="28"/>
-        </w:rPr>
-      </w:pPr>
-    </w:p>
-    <w:p>
-      <w:pPr>
-        <w:jc w:val="center"/>
-        <w:rPr>
-          <w:rFonts w:cs="Times New Roman"/>
-          <w:b/>
-          <w:bCs/>
-          <w:szCs w:val="28"/>
-        </w:rPr>
       </w:pPr>
       <w:r>
         <w:rPr>
@@ -1054,25 +1034,7 @@
           <w:szCs w:val="28"/>
           <w:lang w:eastAsia="ru-RU"/>
         </w:rPr>
-        <w:t xml:space="preserve">Задание 1. </w:t>
-      </w:r>
-      <w:proofErr w:type="spellStart"/>
-      <w:r>
-        <w:rPr>
-          <w:rFonts w:eastAsia="Times New Roman" w:cs="Times New Roman"/>
-          <w:szCs w:val="28"/>
-          <w:lang w:eastAsia="ru-RU"/>
-        </w:rPr>
-        <w:t>Отрисовка</w:t>
-      </w:r>
-      <w:proofErr w:type="spellEnd"/>
-      <w:r>
-        <w:rPr>
-          <w:rFonts w:eastAsia="Times New Roman" w:cs="Times New Roman"/>
-          <w:szCs w:val="28"/>
-          <w:lang w:eastAsia="ru-RU"/>
-        </w:rPr>
-        <w:t xml:space="preserve"> фракталов</w:t>
+        <w:t>Задание 1. Отрисовка фракталов</w:t>
       </w:r>
     </w:p>
     <w:p>
@@ -1106,25 +1068,7 @@
           <w:szCs w:val="28"/>
           <w:lang w:eastAsia="ru-RU"/>
         </w:rPr>
-        <w:t xml:space="preserve">сом </w:t>
-      </w:r>
-      <w:proofErr w:type="spellStart"/>
-      <w:r>
-        <w:rPr>
-          <w:rFonts w:eastAsia="Times New Roman" w:cs="Times New Roman"/>
-          <w:szCs w:val="28"/>
-          <w:lang w:eastAsia="ru-RU"/>
-        </w:rPr>
-        <w:t>отрисовки</w:t>
-      </w:r>
-      <w:proofErr w:type="spellEnd"/>
-      <w:r>
-        <w:rPr>
-          <w:rFonts w:eastAsia="Times New Roman" w:cs="Times New Roman"/>
-          <w:szCs w:val="28"/>
-          <w:lang w:eastAsia="ru-RU"/>
-        </w:rPr>
-        <w:t xml:space="preserve"> фракталов. Для</w:t>
+        <w:t>сом отрисовки фракталов. Для</w:t>
       </w:r>
     </w:p>
     <w:p>
@@ -1136,23 +1080,13 @@
           <w:lang w:eastAsia="ru-RU"/>
         </w:rPr>
       </w:pPr>
-      <w:proofErr w:type="spellStart"/>
-      <w:r>
-        <w:rPr>
-          <w:rFonts w:eastAsia="Times New Roman" w:cs="Times New Roman"/>
-          <w:szCs w:val="28"/>
-          <w:lang w:eastAsia="ru-RU"/>
-        </w:rPr>
-        <w:t>отрисовки</w:t>
-      </w:r>
-      <w:proofErr w:type="spellEnd"/>
-      <w:r>
-        <w:rPr>
-          <w:rFonts w:eastAsia="Times New Roman" w:cs="Times New Roman"/>
-          <w:szCs w:val="28"/>
-          <w:lang w:eastAsia="ru-RU"/>
-        </w:rPr>
-        <w:t xml:space="preserve"> фракталов использовать рекурсивный алгоритм.</w:t>
+      <w:r>
+        <w:rPr>
+          <w:rFonts w:eastAsia="Times New Roman" w:cs="Times New Roman"/>
+          <w:szCs w:val="28"/>
+          <w:lang w:eastAsia="ru-RU"/>
+        </w:rPr>
+        <w:t>отрисовки фракталов использовать рекурсивный алгоритм.</w:t>
       </w:r>
     </w:p>
     <w:p>
@@ -1204,18 +1138,8 @@
           <w:szCs w:val="28"/>
           <w:lang w:eastAsia="ru-RU"/>
         </w:rPr>
-        <w:t>сом решения головоломки «</w:t>
-      </w:r>
-      <w:proofErr w:type="gramStart"/>
-      <w:r>
-        <w:rPr>
-          <w:rFonts w:eastAsia="Times New Roman" w:cs="Times New Roman"/>
-          <w:szCs w:val="28"/>
-          <w:lang w:eastAsia="ru-RU"/>
-        </w:rPr>
-        <w:t>Ханойская</w:t>
-      </w:r>
-      <w:proofErr w:type="gramEnd"/>
+        <w:t>сом решения головоломки «Ханойская</w:t>
+      </w:r>
     </w:p>
     <w:p>
       <w:pPr>
@@ -1293,7 +1217,6 @@
         <w:br/>
         <w:t xml:space="preserve">1. </w:t>
       </w:r>
-      <w:proofErr w:type="gramStart"/>
       <w:r>
         <w:rPr>
           <w:rFonts w:cs="Times New Roman"/>
@@ -1315,15 +1238,7 @@
           <w:szCs w:val="28"/>
         </w:rPr>
         <w:br/>
-        <w:t>2.</w:t>
-      </w:r>
-      <w:proofErr w:type="gramEnd"/>
-      <w:r>
-        <w:rPr>
-          <w:rFonts w:cs="Times New Roman"/>
-          <w:szCs w:val="28"/>
-        </w:rPr>
-        <w:t xml:space="preserve"> </w:t>
+        <w:t xml:space="preserve">2. </w:t>
       </w:r>
       <w:r>
         <w:rPr>
@@ -1487,25 +1402,7 @@
           <w:szCs w:val="28"/>
           <w:lang w:eastAsia="ru-RU"/>
         </w:rPr>
-        <w:t xml:space="preserve">Мы реализовали программу </w:t>
-      </w:r>
-      <w:proofErr w:type="spellStart"/>
-      <w:r>
-        <w:rPr>
-          <w:rFonts w:eastAsia="Times New Roman" w:cs="Times New Roman"/>
-          <w:szCs w:val="28"/>
-          <w:lang w:eastAsia="ru-RU"/>
-        </w:rPr>
-        <w:t>отрисовки</w:t>
-      </w:r>
-      <w:proofErr w:type="spellEnd"/>
-      <w:r>
-        <w:rPr>
-          <w:rFonts w:eastAsia="Times New Roman" w:cs="Times New Roman"/>
-          <w:szCs w:val="28"/>
-          <w:lang w:eastAsia="ru-RU"/>
-        </w:rPr>
-        <w:t xml:space="preserve"> фрактала кривая дракона.</w:t>
+        <w:t>Мы реализовали программу отрисовки фрактала кривая дракона.</w:t>
       </w:r>
     </w:p>
     <w:p>
@@ -1532,79 +1429,7 @@
           <w:szCs w:val="28"/>
           <w:lang w:eastAsia="ru-RU"/>
         </w:rPr>
-        <w:t xml:space="preserve">ривая была придумана физиком Джон </w:t>
-      </w:r>
-      <w:proofErr w:type="spellStart"/>
-      <w:r>
-        <w:rPr>
-          <w:rFonts w:eastAsia="Times New Roman" w:cs="Times New Roman"/>
-          <w:szCs w:val="28"/>
-          <w:lang w:eastAsia="ru-RU"/>
-        </w:rPr>
-        <w:t>Хейтуэй</w:t>
-      </w:r>
-      <w:proofErr w:type="spellEnd"/>
-      <w:r>
-        <w:rPr>
-          <w:rFonts w:eastAsia="Times New Roman" w:cs="Times New Roman"/>
-          <w:szCs w:val="28"/>
-          <w:lang w:eastAsia="ru-RU"/>
-        </w:rPr>
-        <w:t xml:space="preserve">, а теорию разработали Вильям </w:t>
-      </w:r>
-      <w:proofErr w:type="spellStart"/>
-      <w:r>
-        <w:rPr>
-          <w:rFonts w:eastAsia="Times New Roman" w:cs="Times New Roman"/>
-          <w:szCs w:val="28"/>
-          <w:lang w:eastAsia="ru-RU"/>
-        </w:rPr>
-        <w:t>Хартер</w:t>
-      </w:r>
-      <w:proofErr w:type="spellEnd"/>
-      <w:r>
-        <w:rPr>
-          <w:rFonts w:eastAsia="Times New Roman" w:cs="Times New Roman"/>
-          <w:szCs w:val="28"/>
-          <w:lang w:eastAsia="ru-RU"/>
-        </w:rPr>
-        <w:t xml:space="preserve">, </w:t>
-      </w:r>
-      <w:proofErr w:type="spellStart"/>
-      <w:r>
-        <w:rPr>
-          <w:rFonts w:eastAsia="Times New Roman" w:cs="Times New Roman"/>
-          <w:szCs w:val="28"/>
-          <w:lang w:eastAsia="ru-RU"/>
-        </w:rPr>
-        <w:t>Хейтуэй</w:t>
-      </w:r>
-      <w:proofErr w:type="spellEnd"/>
-      <w:r>
-        <w:rPr>
-          <w:rFonts w:eastAsia="Times New Roman" w:cs="Times New Roman"/>
-          <w:szCs w:val="28"/>
-          <w:lang w:eastAsia="ru-RU"/>
-        </w:rPr>
-        <w:t xml:space="preserve"> и Брюс </w:t>
-      </w:r>
-      <w:proofErr w:type="spellStart"/>
-      <w:r>
-        <w:rPr>
-          <w:rFonts w:eastAsia="Times New Roman" w:cs="Times New Roman"/>
-          <w:szCs w:val="28"/>
-          <w:lang w:eastAsia="ru-RU"/>
-        </w:rPr>
-        <w:t>Бенкс</w:t>
-      </w:r>
-      <w:proofErr w:type="spellEnd"/>
-      <w:r>
-        <w:rPr>
-          <w:rFonts w:eastAsia="Times New Roman" w:cs="Times New Roman"/>
-          <w:szCs w:val="28"/>
-          <w:lang w:eastAsia="ru-RU"/>
-        </w:rPr>
-        <w:t>.</w:t>
+        <w:t>ривая была придумана физиком Джон Хейтуэй, а теорию разработали Вильям Хартер, Хейтуэй и Брюс Бенкс.</w:t>
       </w:r>
       <w:r>
         <w:rPr>
@@ -1859,25 +1684,7 @@
           <w:szCs w:val="28"/>
           <w:lang w:eastAsia="ru-RU"/>
         </w:rPr>
-        <w:t xml:space="preserve">Фрактал можно описывать </w:t>
-      </w:r>
-      <w:proofErr w:type="gramStart"/>
-      <w:r>
-        <w:rPr>
-          <w:rFonts w:eastAsia="Times New Roman" w:cs="Times New Roman"/>
-          <w:szCs w:val="28"/>
-          <w:lang w:eastAsia="ru-RU"/>
-        </w:rPr>
-        <w:t>по разному</w:t>
-      </w:r>
-      <w:proofErr w:type="gramEnd"/>
-      <w:r>
-        <w:rPr>
-          <w:rFonts w:eastAsia="Times New Roman" w:cs="Times New Roman"/>
-          <w:szCs w:val="28"/>
-          <w:lang w:eastAsia="ru-RU"/>
-        </w:rPr>
-        <w:t>, например:</w:t>
+        <w:t>Фрактал можно описывать по разному, например:</w:t>
       </w:r>
     </w:p>
     <w:p>
@@ -2116,44 +1923,29 @@
           <w:rFonts w:cs="Times New Roman"/>
           <w:szCs w:val="28"/>
         </w:rPr>
-        <w:t>Код реализованного алгоритма</w:t>
-      </w:r>
-      <w:r>
-        <w:rPr>
-          <w:rFonts w:cs="Times New Roman"/>
-          <w:szCs w:val="28"/>
-        </w:rPr>
-        <w:t xml:space="preserve"> </w:t>
-      </w:r>
-      <w:r>
-        <w:rPr>
-          <w:rFonts w:cs="Times New Roman"/>
-          <w:szCs w:val="28"/>
-        </w:rPr>
-        <w:t>(см. Рис. 1.1):</w:t>
-      </w:r>
-    </w:p>
-    <w:p>
-      <w:pPr>
-        <w:rPr>
-          <w:rFonts w:eastAsia="Times New Roman" w:cs="Times New Roman"/>
-          <w:szCs w:val="28"/>
-          <w:lang w:eastAsia="ru-RU"/>
-        </w:rPr>
-      </w:pPr>
-      <w:r>
-        <w:rPr>
-          <w:rFonts w:eastAsia="Times New Roman" w:cs="Times New Roman"/>
-          <w:noProof/>
+        <w:t>Код реализованного алгоритма (см. Рис. 1.1):</w:t>
+      </w:r>
+    </w:p>
+    <w:p>
+      <w:pPr>
+        <w:rPr>
+          <w:rFonts w:eastAsia="Times New Roman" w:cs="Times New Roman"/>
+          <w:szCs w:val="28"/>
+          <w:lang w:eastAsia="ru-RU"/>
+        </w:rPr>
+      </w:pPr>
+      <w:r>
+        <w:rPr>
+          <w:rFonts w:eastAsia="Times New Roman" w:cs="Times New Roman"/>
           <w:szCs w:val="28"/>
           <w:lang w:eastAsia="ru-RU"/>
         </w:rPr>
         <w:lastRenderedPageBreak/>
         <w:drawing>
-          <wp:inline distT="0" distB="0" distL="0" distR="0" wp14:anchorId="1BD9573D" wp14:editId="201473B7">
-            <wp:extent cx="6119495" cy="3860800"/>
-            <wp:effectExtent l="0" t="0" r="0" b="6350"/>
-            <wp:docPr id="15" name="Рисунок 15"/>
+          <wp:inline distT="0" distB="0" distL="0" distR="0" wp14:anchorId="6EC59392" wp14:editId="09A6AA58">
+            <wp:extent cx="6119495" cy="3442335"/>
+            <wp:effectExtent l="0" t="0" r="0" b="5715"/>
+            <wp:docPr id="1275697433" name="Рисунок 1" descr="Изображение выглядит как текст, снимок экрана, программное обеспечение, дисплей&#10;&#10;Автоматически созданное описание"/>
             <wp:cNvGraphicFramePr>
               <a:graphicFrameLocks xmlns:a="http://schemas.openxmlformats.org/drawingml/2006/main" noChangeAspect="1"/>
             </wp:cNvGraphicFramePr>
@@ -2161,17 +1953,11 @@
               <a:graphicData uri="http://schemas.openxmlformats.org/drawingml/2006/picture">
                 <pic:pic xmlns:pic="http://schemas.openxmlformats.org/drawingml/2006/picture">
                   <pic:nvPicPr>
-                    <pic:cNvPr id="0" name="2024-10-23_13-50-12.png"/>
+                    <pic:cNvPr id="1275697433" name="Рисунок 1" descr="Изображение выглядит как текст, снимок экрана, программное обеспечение, дисплей&#10;&#10;Автоматически созданное описание"/>
                     <pic:cNvPicPr/>
                   </pic:nvPicPr>
                   <pic:blipFill>
-                    <a:blip r:embed="rId9">
-                      <a:extLst>
-                        <a:ext uri="{28A0092B-C50C-407E-A947-70E740481C1C}">
-                          <a14:useLocalDpi xmlns:a14="http://schemas.microsoft.com/office/drawing/2010/main" val="0"/>
-                        </a:ext>
-                      </a:extLst>
-                    </a:blip>
+                    <a:blip r:embed="rId8"/>
                     <a:stretch>
                       <a:fillRect/>
                     </a:stretch>
@@ -2179,7 +1965,7 @@
                   <pic:spPr>
                     <a:xfrm>
                       <a:off x="0" y="0"/>
-                      <a:ext cx="6119495" cy="3860800"/>
+                      <a:ext cx="6119495" cy="3442335"/>
                     </a:xfrm>
                     <a:prstGeom prst="rect">
                       <a:avLst/>
@@ -2207,57 +1993,32 @@
           <w:sz w:val="22"/>
           <w:lang w:eastAsia="ru-RU"/>
         </w:rPr>
-        <w:t xml:space="preserve">Рис. 1.1 (код </w:t>
-      </w:r>
-      <w:proofErr w:type="gramStart"/>
-      <w:r>
-        <w:rPr>
-          <w:rFonts w:eastAsia="Times New Roman" w:cs="Times New Roman"/>
-          <w:sz w:val="22"/>
-          <w:lang w:eastAsia="ru-RU"/>
-        </w:rPr>
-        <w:t>на</w:t>
-      </w:r>
-      <w:proofErr w:type="gramEnd"/>
-      <w:r>
-        <w:rPr>
-          <w:rFonts w:eastAsia="Times New Roman" w:cs="Times New Roman"/>
-          <w:sz w:val="22"/>
-          <w:lang w:eastAsia="ru-RU"/>
-        </w:rPr>
-        <w:t xml:space="preserve"> с#)</w:t>
-      </w:r>
-    </w:p>
-    <w:p>
-      <w:pPr>
-        <w:rPr>
-          <w:rFonts w:eastAsia="Times New Roman" w:cs="Times New Roman"/>
-          <w:sz w:val="22"/>
-          <w:lang w:eastAsia="ru-RU"/>
-        </w:rPr>
-      </w:pPr>
-    </w:p>
-    <w:p>
-      <w:pPr>
-        <w:rPr>
-          <w:rFonts w:eastAsia="Times New Roman" w:cs="Times New Roman"/>
-          <w:sz w:val="22"/>
-          <w:lang w:eastAsia="ru-RU"/>
-        </w:rPr>
-      </w:pPr>
-      <w:r>
-        <w:rPr>
-          <w:rFonts w:cs="Times New Roman"/>
-          <w:szCs w:val="28"/>
-        </w:rPr>
-        <w:t>Код реализованного алгоритма</w:t>
-      </w:r>
-      <w:r>
-        <w:rPr>
-          <w:rFonts w:cs="Times New Roman"/>
-          <w:szCs w:val="28"/>
-        </w:rPr>
-        <w:t xml:space="preserve"> на </w:t>
+        <w:t>Рис. 1.1 (код на с#)</w:t>
+      </w:r>
+    </w:p>
+    <w:p>
+      <w:pPr>
+        <w:rPr>
+          <w:rFonts w:eastAsia="Times New Roman" w:cs="Times New Roman"/>
+          <w:sz w:val="22"/>
+          <w:lang w:eastAsia="ru-RU"/>
+        </w:rPr>
+      </w:pPr>
+    </w:p>
+    <w:p>
+      <w:pPr>
+        <w:rPr>
+          <w:rFonts w:eastAsia="Times New Roman" w:cs="Times New Roman"/>
+          <w:sz w:val="22"/>
+          <w:lang w:eastAsia="ru-RU"/>
+        </w:rPr>
+      </w:pPr>
+      <w:r>
+        <w:rPr>
+          <w:rFonts w:cs="Times New Roman"/>
+          <w:szCs w:val="28"/>
+        </w:rPr>
+        <w:t xml:space="preserve">Код реализованного алгоритма на </w:t>
       </w:r>
       <w:r>
         <w:rPr>
@@ -2311,7 +2072,6 @@
           <w:sz w:val="22"/>
           <w:lang w:eastAsia="ru-RU"/>
         </w:rPr>
-        <w:lastRenderedPageBreak/>
         <w:drawing>
           <wp:inline distT="0" distB="0" distL="0" distR="0" wp14:anchorId="278920B4" wp14:editId="52B85AF4">
             <wp:extent cx="4457700" cy="5086350"/>
@@ -2328,7 +2088,7 @@
                     <pic:cNvPicPr/>
                   </pic:nvPicPr>
                   <pic:blipFill>
-                    <a:blip r:embed="rId10">
+                    <a:blip r:embed="rId9">
                       <a:extLst>
                         <a:ext uri="{28A0092B-C50C-407E-A947-70E740481C1C}">
                           <a14:useLocalDpi xmlns:a14="http://schemas.microsoft.com/office/drawing/2010/main" val="0"/>
@@ -2361,24 +2121,33 @@
         <w:rPr>
           <w:rFonts w:eastAsia="Times New Roman" w:cs="Times New Roman"/>
           <w:sz w:val="22"/>
+          <w:lang w:eastAsia="ru-RU"/>
+        </w:rPr>
+      </w:pPr>
+      <w:r>
+        <w:rPr>
+          <w:rFonts w:eastAsia="Times New Roman" w:cs="Times New Roman"/>
+          <w:sz w:val="22"/>
+          <w:lang w:eastAsia="ru-RU"/>
+        </w:rPr>
+        <w:lastRenderedPageBreak/>
+        <w:t xml:space="preserve">Рис. 1.2 (код на </w:t>
+      </w:r>
+      <w:r>
+        <w:rPr>
+          <w:rFonts w:eastAsia="Times New Roman" w:cs="Times New Roman"/>
+          <w:sz w:val="22"/>
           <w:lang w:val="en-US" w:eastAsia="ru-RU"/>
         </w:rPr>
-      </w:pPr>
-      <w:r>
-        <w:rPr>
-          <w:rFonts w:eastAsia="Times New Roman" w:cs="Times New Roman"/>
-          <w:sz w:val="22"/>
-          <w:lang w:eastAsia="ru-RU"/>
-        </w:rPr>
-        <w:t xml:space="preserve">Рис. 1.2 (код на </w:t>
-      </w:r>
-      <w:r>
-        <w:rPr>
-          <w:rFonts w:eastAsia="Times New Roman" w:cs="Times New Roman"/>
-          <w:sz w:val="22"/>
-          <w:lang w:val="en-US" w:eastAsia="ru-RU"/>
-        </w:rPr>
-        <w:t>python)</w:t>
+        <w:t>python</w:t>
+      </w:r>
+      <w:r>
+        <w:rPr>
+          <w:rFonts w:eastAsia="Times New Roman" w:cs="Times New Roman"/>
+          <w:sz w:val="22"/>
+          <w:lang w:eastAsia="ru-RU"/>
+        </w:rPr>
+        <w:t>)</w:t>
       </w:r>
     </w:p>
     <w:p>
@@ -2387,7 +2156,7 @@
         <w:rPr>
           <w:rFonts w:eastAsia="Times New Roman" w:cs="Times New Roman"/>
           <w:sz w:val="22"/>
-          <w:lang w:val="en-US" w:eastAsia="ru-RU"/>
+          <w:lang w:eastAsia="ru-RU"/>
         </w:rPr>
       </w:pPr>
     </w:p>
@@ -2440,7 +2209,7 @@
                     <pic:cNvPicPr/>
                   </pic:nvPicPr>
                   <pic:blipFill>
-                    <a:blip r:embed="rId11" cstate="print">
+                    <a:blip r:embed="rId10" cstate="print">
                       <a:extLst>
                         <a:ext uri="{28A0092B-C50C-407E-A947-70E740481C1C}">
                           <a14:useLocalDpi xmlns:a14="http://schemas.microsoft.com/office/drawing/2010/main" val="0"/>
@@ -2576,7 +2345,7 @@
                     <pic:cNvPicPr/>
                   </pic:nvPicPr>
                   <pic:blipFill>
-                    <a:blip r:embed="rId12" cstate="print">
+                    <a:blip r:embed="rId11" cstate="print">
                       <a:extLst>
                         <a:ext uri="{28A0092B-C50C-407E-A947-70E740481C1C}">
                           <a14:useLocalDpi xmlns:a14="http://schemas.microsoft.com/office/drawing/2010/main" val="0"/>
@@ -2748,6 +2517,7 @@
           <w:szCs w:val="28"/>
           <w:lang w:eastAsia="ru-RU"/>
         </w:rPr>
+        <w:lastRenderedPageBreak/>
         <w:drawing>
           <wp:inline distT="0" distB="0" distL="0" distR="0" wp14:anchorId="26DCD83E" wp14:editId="32450103">
             <wp:extent cx="6517843" cy="3701491"/>
@@ -2764,7 +2534,7 @@
                     <pic:cNvPicPr/>
                   </pic:nvPicPr>
                   <pic:blipFill>
-                    <a:blip r:embed="rId13" cstate="print">
+                    <a:blip r:embed="rId12" cstate="print">
                       <a:extLst>
                         <a:ext uri="{28A0092B-C50C-407E-A947-70E740481C1C}">
                           <a14:useLocalDpi xmlns:a14="http://schemas.microsoft.com/office/drawing/2010/main" val="0"/>
@@ -2815,7 +2585,6 @@
           <w:sz w:val="22"/>
           <w:lang w:eastAsia="ru-RU"/>
         </w:rPr>
-        <w:lastRenderedPageBreak/>
         <w:t>Рис.</w:t>
       </w:r>
       <w:r>
@@ -2926,7 +2695,7 @@
                     <pic:cNvPicPr/>
                   </pic:nvPicPr>
                   <pic:blipFill>
-                    <a:blip r:embed="rId14" cstate="print">
+                    <a:blip r:embed="rId13" cstate="print">
                       <a:extLst>
                         <a:ext uri="{28A0092B-C50C-407E-A947-70E740481C1C}">
                           <a14:useLocalDpi xmlns:a14="http://schemas.microsoft.com/office/drawing/2010/main" val="0"/>
@@ -3061,6 +2830,7 @@
           <w:szCs w:val="28"/>
           <w:lang w:eastAsia="ru-RU"/>
         </w:rPr>
+        <w:lastRenderedPageBreak/>
         <w:drawing>
           <wp:inline distT="0" distB="0" distL="0" distR="0" wp14:anchorId="2242731A" wp14:editId="6DFF30E0">
             <wp:extent cx="6452006" cy="3204057"/>
@@ -3077,7 +2847,7 @@
                     <pic:cNvPicPr/>
                   </pic:nvPicPr>
                   <pic:blipFill>
-                    <a:blip r:embed="rId15" cstate="print">
+                    <a:blip r:embed="rId14" cstate="print">
                       <a:extLst>
                         <a:ext uri="{28A0092B-C50C-407E-A947-70E740481C1C}">
                           <a14:useLocalDpi xmlns:a14="http://schemas.microsoft.com/office/drawing/2010/main" val="0"/>
@@ -3194,7 +2964,6 @@
           <w:szCs w:val="28"/>
           <w:lang w:eastAsia="ru-RU"/>
         </w:rPr>
-        <w:lastRenderedPageBreak/>
         <w:drawing>
           <wp:inline distT="0" distB="0" distL="0" distR="0" wp14:anchorId="6EF6CA22" wp14:editId="75F37872">
             <wp:extent cx="6452006" cy="3204058"/>
@@ -3211,7 +2980,7 @@
                     <pic:cNvPicPr/>
                   </pic:nvPicPr>
                   <pic:blipFill>
-                    <a:blip r:embed="rId16" cstate="print">
+                    <a:blip r:embed="rId15" cstate="print">
                       <a:extLst>
                         <a:ext uri="{28A0092B-C50C-407E-A947-70E740481C1C}">
                           <a14:useLocalDpi xmlns:a14="http://schemas.microsoft.com/office/drawing/2010/main" val="0"/>
@@ -3424,39 +3193,15 @@
           <w:rFonts w:cs="Times New Roman"/>
           <w:szCs w:val="28"/>
         </w:rPr>
-        <w:t xml:space="preserve">. Даны три стержня, на один из которых нанизаны восемь колец, причём кольца отличаются размером и лежат </w:t>
-      </w:r>
-      <w:proofErr w:type="gramStart"/>
-      <w:r>
-        <w:rPr>
-          <w:rFonts w:cs="Times New Roman"/>
-          <w:szCs w:val="28"/>
-        </w:rPr>
-        <w:t>меньшее</w:t>
-      </w:r>
-      <w:proofErr w:type="gramEnd"/>
-      <w:r>
-        <w:rPr>
-          <w:rFonts w:cs="Times New Roman"/>
-          <w:szCs w:val="28"/>
-        </w:rPr>
-        <w:t xml:space="preserve"> на большем. Задача состоит в том, чтобы перенести пирамиду из восьми колец за наименьшее число ходов на другой стержень. За один раз разрешается переносить только одно кольцо, причём нельзя класть большее кольцо </w:t>
-      </w:r>
-      <w:proofErr w:type="gramStart"/>
-      <w:r>
-        <w:rPr>
-          <w:rFonts w:cs="Times New Roman"/>
-          <w:szCs w:val="28"/>
-        </w:rPr>
-        <w:t>на</w:t>
-      </w:r>
-      <w:proofErr w:type="gramEnd"/>
-      <w:r>
-        <w:rPr>
-          <w:rFonts w:cs="Times New Roman"/>
-          <w:szCs w:val="28"/>
-        </w:rPr>
-        <w:t xml:space="preserve"> меньшее.</w:t>
+        <w:t xml:space="preserve">. Даны три стержня, на один из которых нанизаны восемь колец, причём кольца отличаются размером и лежат меньшее на большем. Задача состоит в том, </w:t>
+      </w:r>
+      <w:r>
+        <w:rPr>
+          <w:rFonts w:cs="Times New Roman"/>
+          <w:szCs w:val="28"/>
+        </w:rPr>
+        <w:lastRenderedPageBreak/>
+        <w:t>чтобы перенести пирамиду из восьми колец за наименьшее число ходов на другой стержень. За один раз разрешается переносить только одно кольцо, причём нельзя класть большее кольцо на меньшее.</w:t>
       </w:r>
     </w:p>
     <w:p>
@@ -3466,7 +3211,6 @@
         <w:rPr>
           <w:sz w:val="28"/>
           <w:szCs w:val="28"/>
-          <w:lang w:val="en-US"/>
         </w:rPr>
       </w:pPr>
       <w:r>
@@ -3480,7 +3224,6 @@
         <w:rPr>
           <w:sz w:val="28"/>
           <w:szCs w:val="28"/>
-          <w:lang w:val="en-US"/>
         </w:rPr>
         <w:t>:</w:t>
       </w:r>
@@ -3548,14 +3291,7 @@
           <w:sz w:val="28"/>
           <w:szCs w:val="28"/>
         </w:rPr>
-        <w:t xml:space="preserve">Отсюда методом математической индукции </w:t>
-      </w:r>
-      <w:r>
-        <w:rPr>
-          <w:sz w:val="28"/>
-          <w:szCs w:val="28"/>
-        </w:rPr>
-        <w:t>заключаем, что минимальное число ходов, необходимое для решения головоломки, равно 2</w:t>
+        <w:t>Отсюда методом математической индукции заключаем, что минимальное число ходов, необходимое для решения головоломки, равно 2</w:t>
       </w:r>
       <w:r>
         <w:rPr>
@@ -3574,6 +3310,13 @@
         </w:rPr>
         <w:t xml:space="preserve"> − 1, где n — число дисков</w:t>
       </w:r>
+      <w:r>
+        <w:rPr>
+          <w:sz w:val="28"/>
+          <w:szCs w:val="28"/>
+        </w:rPr>
+        <w:t>.</w:t>
+      </w:r>
     </w:p>
     <w:p>
       <w:pPr>
@@ -3584,20 +3327,11 @@
           <w:szCs w:val="28"/>
         </w:rPr>
       </w:pPr>
-      <w:proofErr w:type="spellStart"/>
-      <w:r>
-        <w:rPr>
-          <w:szCs w:val="28"/>
-        </w:rPr>
-        <w:lastRenderedPageBreak/>
-        <w:t>Отрисовка</w:t>
-      </w:r>
-      <w:proofErr w:type="spellEnd"/>
-      <w:r>
-        <w:rPr>
-          <w:szCs w:val="28"/>
-        </w:rPr>
-        <w:t xml:space="preserve"> была выполнена при помощи </w:t>
+      <w:r>
+        <w:rPr>
+          <w:szCs w:val="28"/>
+        </w:rPr>
+        <w:t xml:space="preserve">Отрисовка была выполнена при помощи </w:t>
       </w:r>
       <w:r>
         <w:rPr>
@@ -3617,28 +3351,80 @@
           <w:bCs/>
           <w:szCs w:val="28"/>
         </w:rPr>
-        <w:t>вложенных библиотек</w:t>
+        <w:t xml:space="preserve">вложенных библиотек(System.Windows.Media; </w:t>
       </w:r>
       <w:r>
         <w:rPr>
           <w:bCs/>
           <w:szCs w:val="28"/>
-        </w:rPr>
-        <w:t>(</w:t>
-      </w:r>
-      <w:proofErr w:type="spellStart"/>
+          <w:lang w:val="en-US"/>
+        </w:rPr>
+        <w:t>using</w:t>
+      </w:r>
       <w:r>
         <w:rPr>
           <w:bCs/>
           <w:szCs w:val="28"/>
         </w:rPr>
-        <w:t>System.Windows.Media</w:t>
-      </w:r>
-      <w:proofErr w:type="spellEnd"/>
+        <w:t xml:space="preserve"> </w:t>
+      </w:r>
       <w:r>
         <w:rPr>
           <w:bCs/>
           <w:szCs w:val="28"/>
+          <w:lang w:val="en-US"/>
+        </w:rPr>
+        <w:t>System</w:t>
+      </w:r>
+      <w:r>
+        <w:rPr>
+          <w:bCs/>
+          <w:szCs w:val="28"/>
+        </w:rPr>
+        <w:t>.</w:t>
+      </w:r>
+      <w:r>
+        <w:rPr>
+          <w:bCs/>
+          <w:szCs w:val="28"/>
+          <w:lang w:val="en-US"/>
+        </w:rPr>
+        <w:t>Windows</w:t>
+      </w:r>
+      <w:r>
+        <w:rPr>
+          <w:bCs/>
+          <w:szCs w:val="28"/>
+        </w:rPr>
+        <w:t>.</w:t>
+      </w:r>
+      <w:r>
+        <w:rPr>
+          <w:bCs/>
+          <w:szCs w:val="28"/>
+          <w:lang w:val="en-US"/>
+        </w:rPr>
+        <w:t>Media</w:t>
+      </w:r>
+      <w:r>
+        <w:rPr>
+          <w:bCs/>
+          <w:szCs w:val="28"/>
+        </w:rPr>
+        <w:t>.</w:t>
+      </w:r>
+      <w:r>
+        <w:rPr>
+          <w:bCs/>
+          <w:szCs w:val="28"/>
+          <w:lang w:val="en-US"/>
+        </w:rPr>
+        <w:t>Animation</w:t>
+      </w:r>
+      <w:r>
+        <w:rPr>
+          <w:bCs/>
+          <w:szCs w:val="28"/>
         </w:rPr>
         <w:t>;</w:t>
       </w:r>
@@ -3646,6 +3432,14 @@
         <w:rPr>
           <w:bCs/>
           <w:szCs w:val="28"/>
+          <w:lang w:val="en-US"/>
+        </w:rPr>
+        <w:t>using</w:t>
+      </w:r>
+      <w:r>
+        <w:rPr>
+          <w:bCs/>
+          <w:szCs w:val="28"/>
         </w:rPr>
         <w:t xml:space="preserve"> </w:t>
       </w:r>
@@ -3655,14 +3449,14 @@
           <w:szCs w:val="28"/>
           <w:lang w:val="en-US"/>
         </w:rPr>
-        <w:t>using</w:t>
+        <w:t>System</w:t>
       </w:r>
       <w:r>
         <w:rPr>
           <w:bCs/>
           <w:szCs w:val="28"/>
         </w:rPr>
-        <w:t xml:space="preserve"> </w:t>
+        <w:t>.</w:t>
       </w:r>
       <w:r>
         <w:rPr>
@@ -3670,7 +3464,7 @@
           <w:szCs w:val="28"/>
           <w:lang w:val="en-US"/>
         </w:rPr>
-        <w:t>System</w:t>
+        <w:t>Windows</w:t>
       </w:r>
       <w:r>
         <w:rPr>
@@ -3685,7 +3479,7 @@
           <w:szCs w:val="28"/>
           <w:lang w:val="en-US"/>
         </w:rPr>
-        <w:t>Windows</w:t>
+        <w:t>Media</w:t>
       </w:r>
       <w:r>
         <w:rPr>
@@ -3700,136 +3494,14 @@
           <w:szCs w:val="28"/>
           <w:lang w:val="en-US"/>
         </w:rPr>
-        <w:t>Media</w:t>
+        <w:t>Imaging</w:t>
       </w:r>
       <w:r>
         <w:rPr>
           <w:bCs/>
           <w:szCs w:val="28"/>
         </w:rPr>
-        <w:t>.</w:t>
-      </w:r>
-      <w:r>
-        <w:rPr>
-          <w:bCs/>
-          <w:szCs w:val="28"/>
-          <w:lang w:val="en-US"/>
-        </w:rPr>
-        <w:t>Animation</w:t>
-      </w:r>
-      <w:r>
-        <w:rPr>
-          <w:bCs/>
-          <w:szCs w:val="28"/>
-        </w:rPr>
-        <w:t>;</w:t>
-      </w:r>
-      <w:r>
-        <w:rPr>
-          <w:bCs/>
-          <w:szCs w:val="28"/>
-          <w:lang w:val="en-US"/>
-        </w:rPr>
-        <w:t>using</w:t>
-      </w:r>
-      <w:r>
-        <w:rPr>
-          <w:bCs/>
-          <w:szCs w:val="28"/>
-        </w:rPr>
-        <w:t xml:space="preserve"> </w:t>
-      </w:r>
-      <w:r>
-        <w:rPr>
-          <w:bCs/>
-          <w:szCs w:val="28"/>
-          <w:lang w:val="en-US"/>
-        </w:rPr>
-        <w:t>System</w:t>
-      </w:r>
-      <w:r>
-        <w:rPr>
-          <w:bCs/>
-          <w:szCs w:val="28"/>
-        </w:rPr>
-        <w:t>.</w:t>
-      </w:r>
-      <w:r>
-        <w:rPr>
-          <w:bCs/>
-          <w:szCs w:val="28"/>
-          <w:lang w:val="en-US"/>
-        </w:rPr>
-        <w:t>Windows</w:t>
-      </w:r>
-      <w:r>
-        <w:rPr>
-          <w:bCs/>
-          <w:szCs w:val="28"/>
-        </w:rPr>
-        <w:t>.</w:t>
-      </w:r>
-      <w:r>
-        <w:rPr>
-          <w:bCs/>
-          <w:szCs w:val="28"/>
-          <w:lang w:val="en-US"/>
-        </w:rPr>
-        <w:t>Media</w:t>
-      </w:r>
-      <w:r>
-        <w:rPr>
-          <w:bCs/>
-          <w:szCs w:val="28"/>
-        </w:rPr>
-        <w:t>.</w:t>
-      </w:r>
-      <w:r>
-        <w:rPr>
-          <w:bCs/>
-          <w:szCs w:val="28"/>
-          <w:lang w:val="en-US"/>
-        </w:rPr>
-        <w:t>Imaging</w:t>
-      </w:r>
-      <w:r>
-        <w:rPr>
-          <w:bCs/>
-          <w:szCs w:val="28"/>
-        </w:rPr>
-        <w:t>;</w:t>
-      </w:r>
-      <w:proofErr w:type="spellStart"/>
-      <w:r>
-        <w:rPr>
-          <w:bCs/>
-          <w:szCs w:val="28"/>
-        </w:rPr>
-        <w:t>using</w:t>
-      </w:r>
-      <w:proofErr w:type="spellEnd"/>
-      <w:r>
-        <w:rPr>
-          <w:bCs/>
-          <w:szCs w:val="28"/>
-        </w:rPr>
-        <w:t xml:space="preserve"> </w:t>
-      </w:r>
-      <w:proofErr w:type="spellStart"/>
-      <w:r>
-        <w:rPr>
-          <w:bCs/>
-          <w:szCs w:val="28"/>
-        </w:rPr>
-        <w:t>System.Windows.Shapes</w:t>
-      </w:r>
-      <w:proofErr w:type="spellEnd"/>
-      <w:r>
-        <w:rPr>
-          <w:bCs/>
-          <w:szCs w:val="28"/>
-        </w:rPr>
-        <w:t>)</w:t>
+        <w:t>;using System.Windows.Shapes)</w:t>
       </w:r>
       <w:r>
         <w:rPr>
@@ -3853,37 +3525,7 @@
           <w:rFonts w:cs="Times New Roman"/>
           <w:szCs w:val="28"/>
         </w:rPr>
-        <w:t>Код реа</w:t>
-      </w:r>
-      <w:r>
-        <w:rPr>
-          <w:rFonts w:cs="Times New Roman"/>
-          <w:szCs w:val="28"/>
-        </w:rPr>
-        <w:t>лизованного алгоритм</w:t>
-      </w:r>
-      <w:proofErr w:type="gramStart"/>
-      <w:r>
-        <w:rPr>
-          <w:rFonts w:cs="Times New Roman"/>
-          <w:szCs w:val="28"/>
-        </w:rPr>
-        <w:t>а(</w:t>
-      </w:r>
-      <w:proofErr w:type="gramEnd"/>
-      <w:r>
-        <w:rPr>
-          <w:rFonts w:cs="Times New Roman"/>
-          <w:szCs w:val="28"/>
-        </w:rPr>
-        <w:t>см. Рис. 2</w:t>
-      </w:r>
-      <w:r>
-        <w:rPr>
-          <w:rFonts w:cs="Times New Roman"/>
-          <w:szCs w:val="28"/>
-        </w:rPr>
-        <w:t>.1):</w:t>
+        <w:t>Код реализованного алгоритма(см. Рис. 2.1):</w:t>
       </w:r>
     </w:p>
     <w:p>
@@ -3918,7 +3560,7 @@
                     <pic:cNvPicPr/>
                   </pic:nvPicPr>
                   <pic:blipFill>
-                    <a:blip r:embed="rId17">
+                    <a:blip r:embed="rId16">
                       <a:extLst>
                         <a:ext uri="{28A0092B-C50C-407E-A947-70E740481C1C}">
                           <a14:useLocalDpi xmlns:a14="http://schemas.microsoft.com/office/drawing/2010/main" val="0"/>
@@ -3985,6 +3627,7 @@
           <w:szCs w:val="28"/>
           <w:lang w:eastAsia="ru-RU"/>
         </w:rPr>
+        <w:lastRenderedPageBreak/>
         <w:drawing>
           <wp:inline distT="0" distB="0" distL="0" distR="0" wp14:anchorId="67E7F100" wp14:editId="281E3AF0">
             <wp:extent cx="6119495" cy="3217545"/>
@@ -4001,7 +3644,7 @@
                     <pic:cNvPicPr/>
                   </pic:nvPicPr>
                   <pic:blipFill>
-                    <a:blip r:embed="rId18">
+                    <a:blip r:embed="rId17">
                       <a:extLst>
                         <a:ext uri="{28A0092B-C50C-407E-A947-70E740481C1C}">
                           <a14:useLocalDpi xmlns:a14="http://schemas.microsoft.com/office/drawing/2010/main" val="0"/>
@@ -4175,7 +3818,6 @@
           <w:szCs w:val="28"/>
           <w:lang w:eastAsia="ru-RU"/>
         </w:rPr>
-        <w:lastRenderedPageBreak/>
         <w:drawing>
           <wp:inline distT="0" distB="0" distL="0" distR="0" wp14:anchorId="4E73E96F" wp14:editId="26B3ACA6">
             <wp:extent cx="6119495" cy="3213100"/>
@@ -4192,7 +3834,7 @@
                     <pic:cNvPicPr/>
                   </pic:nvPicPr>
                   <pic:blipFill>
-                    <a:blip r:embed="rId19">
+                    <a:blip r:embed="rId18">
                       <a:extLst>
                         <a:ext uri="{28A0092B-C50C-407E-A947-70E740481C1C}">
                           <a14:useLocalDpi xmlns:a14="http://schemas.microsoft.com/office/drawing/2010/main" val="0"/>
@@ -4263,6 +3905,7 @@
           <w:szCs w:val="28"/>
           <w:lang w:eastAsia="ru-RU"/>
         </w:rPr>
+        <w:lastRenderedPageBreak/>
         <w:drawing>
           <wp:inline distT="0" distB="0" distL="0" distR="0" wp14:anchorId="48EEF038" wp14:editId="786FA0FC">
             <wp:extent cx="6119495" cy="3217545"/>
@@ -4279,7 +3922,7 @@
                     <pic:cNvPicPr/>
                   </pic:nvPicPr>
                   <pic:blipFill>
-                    <a:blip r:embed="rId20">
+                    <a:blip r:embed="rId19">
                       <a:extLst>
                         <a:ext uri="{28A0092B-C50C-407E-A947-70E740481C1C}">
                           <a14:useLocalDpi xmlns:a14="http://schemas.microsoft.com/office/drawing/2010/main" val="0"/>
@@ -4345,7 +3988,7 @@
         <w:jc w:val="center"/>
         <w:rPr>
           <w:rFonts w:eastAsia="Times New Roman" w:cs="Times New Roman"/>
-          <w:szCs w:val="28"/>
+          <w:sz w:val="22"/>
           <w:lang w:eastAsia="ru-RU"/>
         </w:rPr>
       </w:pPr>
@@ -4355,6 +3998,104 @@
         <w:jc w:val="center"/>
         <w:rPr>
           <w:rFonts w:eastAsia="Times New Roman" w:cs="Times New Roman"/>
+          <w:sz w:val="22"/>
+          <w:lang w:eastAsia="ru-RU"/>
+        </w:rPr>
+      </w:pPr>
+      <w:r>
+        <w:rPr>
+          <w:rFonts w:eastAsia="Times New Roman" w:cs="Times New Roman"/>
+          <w:sz w:val="22"/>
+          <w:lang w:eastAsia="ru-RU"/>
+        </w:rPr>
+        <w:t>Замер времени выполнения алгоритма в зависимости от кол-ва колец</w:t>
+      </w:r>
+    </w:p>
+    <w:p>
+      <w:pPr>
+        <w:jc w:val="center"/>
+        <w:rPr>
+          <w:rFonts w:eastAsia="Times New Roman" w:cs="Times New Roman"/>
+          <w:sz w:val="22"/>
+          <w:lang w:eastAsia="ru-RU"/>
+        </w:rPr>
+      </w:pPr>
+      <w:r>
+        <w:rPr>
+          <w:rFonts w:eastAsia="Times New Roman" w:cs="Times New Roman"/>
+          <w:sz w:val="22"/>
+          <w:lang w:eastAsia="ru-RU"/>
+        </w:rPr>
+        <w:drawing>
+          <wp:inline distT="0" distB="0" distL="0" distR="0" wp14:anchorId="42031C45" wp14:editId="51399D4E">
+            <wp:extent cx="6119495" cy="3131185"/>
+            <wp:effectExtent l="0" t="0" r="0" b="0"/>
+            <wp:docPr id="78339480" name="Рисунок 1" descr="Изображение выглядит как текст, График, линия, снимок экрана&#10;&#10;Автоматически созданное описание"/>
+            <wp:cNvGraphicFramePr>
+              <a:graphicFrameLocks xmlns:a="http://schemas.openxmlformats.org/drawingml/2006/main" noChangeAspect="1"/>
+            </wp:cNvGraphicFramePr>
+            <a:graphic xmlns:a="http://schemas.openxmlformats.org/drawingml/2006/main">
+              <a:graphicData uri="http://schemas.openxmlformats.org/drawingml/2006/picture">
+                <pic:pic xmlns:pic="http://schemas.openxmlformats.org/drawingml/2006/picture">
+                  <pic:nvPicPr>
+                    <pic:cNvPr id="78339480" name="Рисунок 1" descr="Изображение выглядит как текст, График, линия, снимок экрана&#10;&#10;Автоматически созданное описание"/>
+                    <pic:cNvPicPr/>
+                  </pic:nvPicPr>
+                  <pic:blipFill>
+                    <a:blip r:embed="rId20"/>
+                    <a:stretch>
+                      <a:fillRect/>
+                    </a:stretch>
+                  </pic:blipFill>
+                  <pic:spPr>
+                    <a:xfrm>
+                      <a:off x="0" y="0"/>
+                      <a:ext cx="6119495" cy="3131185"/>
+                    </a:xfrm>
+                    <a:prstGeom prst="rect">
+                      <a:avLst/>
+                    </a:prstGeom>
+                  </pic:spPr>
+                </pic:pic>
+              </a:graphicData>
+            </a:graphic>
+          </wp:inline>
+        </w:drawing>
+      </w:r>
+    </w:p>
+    <w:p>
+      <w:pPr>
+        <w:jc w:val="center"/>
+        <w:rPr>
+          <w:rFonts w:eastAsia="Times New Roman" w:cs="Times New Roman"/>
+          <w:sz w:val="22"/>
+          <w:lang w:eastAsia="ru-RU"/>
+        </w:rPr>
+      </w:pPr>
+      <w:r>
+        <w:rPr>
+          <w:rFonts w:eastAsia="Times New Roman" w:cs="Times New Roman"/>
+          <w:sz w:val="22"/>
+          <w:lang w:eastAsia="ru-RU"/>
+        </w:rPr>
+        <w:t>Рис. 2.5</w:t>
+      </w:r>
+    </w:p>
+    <w:p>
+      <w:pPr>
+        <w:jc w:val="center"/>
+        <w:rPr>
+          <w:rFonts w:eastAsia="Times New Roman" w:cs="Times New Roman"/>
+          <w:szCs w:val="28"/>
+          <w:lang w:eastAsia="ru-RU"/>
+        </w:rPr>
+      </w:pPr>
+    </w:p>
+    <w:p>
+      <w:pPr>
+        <w:jc w:val="center"/>
+        <w:rPr>
+          <w:rFonts w:eastAsia="Times New Roman" w:cs="Times New Roman"/>
           <w:szCs w:val="28"/>
           <w:lang w:eastAsia="ru-RU"/>
         </w:rPr>
@@ -4396,37 +4137,7 @@
           <w:rFonts w:cs="Times New Roman"/>
           <w:szCs w:val="28"/>
         </w:rPr>
-        <w:t>Код реа</w:t>
-      </w:r>
-      <w:r>
-        <w:rPr>
-          <w:rFonts w:cs="Times New Roman"/>
-          <w:szCs w:val="28"/>
-        </w:rPr>
-        <w:t>лизованного алгоритм</w:t>
-      </w:r>
-      <w:proofErr w:type="gramStart"/>
-      <w:r>
-        <w:rPr>
-          <w:rFonts w:cs="Times New Roman"/>
-          <w:szCs w:val="28"/>
-        </w:rPr>
-        <w:t>а(</w:t>
-      </w:r>
-      <w:proofErr w:type="gramEnd"/>
-      <w:r>
-        <w:rPr>
-          <w:rFonts w:cs="Times New Roman"/>
-          <w:szCs w:val="28"/>
-        </w:rPr>
-        <w:t>см. Рис. 3</w:t>
-      </w:r>
-      <w:r>
-        <w:rPr>
-          <w:rFonts w:cs="Times New Roman"/>
-          <w:szCs w:val="28"/>
-        </w:rPr>
-        <w:t>.1):</w:t>
+        <w:t>Код реализованного алгоритма(см. Рис. 3.1):</w:t>
       </w:r>
     </w:p>
     <w:p>
@@ -4689,8 +4400,6 @@
           <w:lang w:eastAsia="ru-RU"/>
         </w:rPr>
       </w:pPr>
-      <w:bookmarkStart w:id="0" w:name="_GoBack"/>
-      <w:bookmarkEnd w:id="0"/>
     </w:p>
     <w:p>
       <w:pPr>
@@ -4904,7 +4613,7 @@
 </file>
 
 <file path=word/endnotes.xml><?xml version="1.0" encoding="utf-8"?>
-<w:endnotes xmlns:wpc="http://schemas.microsoft.com/office/word/2010/wordprocessingCanvas" xmlns:mc="http://schemas.openxmlformats.org/markup-compatibility/2006" xmlns:o="urn:schemas-microsoft-com:office:office" xmlns:r="http://schemas.openxmlformats.org/officeDocument/2006/relationships" xmlns:m="http://schemas.openxmlformats.org/officeDocument/2006/math" xmlns:v="urn:schemas-microsoft-com:vml" xmlns:wp14="http://schemas.microsoft.com/office/word/2010/wordprocessingDrawing" xmlns:wp="http://schemas.openxmlformats.org/drawingml/2006/wordprocessingDrawing" xmlns:w10="urn:schemas-microsoft-com:office:word" xmlns:w="http://schemas.openxmlformats.org/wordprocessingml/2006/main" xmlns:w14="http://schemas.microsoft.com/office/word/2010/wordml" xmlns:wpg="http://schemas.microsoft.com/office/word/2010/wordprocessingGroup" xmlns:wpi="http://schemas.microsoft.com/office/word/2010/wordprocessingInk" xmlns:wne="http://schemas.microsoft.com/office/word/2006/wordml" xmlns:wps="http://schemas.microsoft.com/office/word/2010/wordprocessingShape" mc:Ignorable="w14 wp14">
+<w:endnotes xmlns:wpc="http://schemas.microsoft.com/office/word/2010/wordprocessingCanvas" xmlns:cx="http://schemas.microsoft.com/office/drawing/2014/chartex" xmlns:cx1="http://schemas.microsoft.com/office/drawing/2015/9/8/chartex" xmlns:cx2="http://schemas.microsoft.com/office/drawing/2015/10/21/chartex" xmlns:cx3="http://schemas.microsoft.com/office/drawing/2016/5/9/chartex" xmlns:cx4="http://schemas.microsoft.com/office/drawing/2016/5/10/chartex" xmlns:cx5="http://schemas.microsoft.com/office/drawing/2016/5/11/chartex" xmlns:cx6="http://schemas.microsoft.com/office/drawing/2016/5/12/chartex" xmlns:cx7="http://schemas.microsoft.com/office/drawing/2016/5/13/chartex" xmlns:cx8="http://schemas.microsoft.com/office/drawing/2016/5/14/chartex" xmlns:mc="http://schemas.openxmlformats.org/markup-compatibility/2006" xmlns:aink="http://schemas.microsoft.com/office/drawing/2016/ink" xmlns:am3d="http://schemas.microsoft.com/office/drawing/2017/model3d" xmlns:o="urn:schemas-microsoft-com:office:office" xmlns:oel="http://schemas.microsoft.com/office/2019/extlst" xmlns:r="http://schemas.openxmlformats.org/officeDocument/2006/relationships" xmlns:m="http://schemas.openxmlformats.org/officeDocument/2006/math" xmlns:v="urn:schemas-microsoft-com:vml" xmlns:wp14="http://schemas.microsoft.com/office/word/2010/wordprocessingDrawing" xmlns:wp="http://schemas.openxmlformats.org/drawingml/2006/wordprocessingDrawing" xmlns:w10="urn:schemas-microsoft-com:office:word" xmlns:w="http://schemas.openxmlformats.org/wordprocessingml/2006/main" xmlns:w14="http://schemas.microsoft.com/office/word/2010/wordml" xmlns:w15="http://schemas.microsoft.com/office/word/2012/wordml" xmlns:w16cex="http://schemas.microsoft.com/office/word/2018/wordml/cex" xmlns:w16cid="http://schemas.microsoft.com/office/word/2016/wordml/cid" xmlns:w16="http://schemas.microsoft.com/office/word/2018/wordml" xmlns:w16du="http://schemas.microsoft.com/office/word/2023/wordml/word16du" xmlns:w16sdtdh="http://schemas.microsoft.com/office/word/2020/wordml/sdtdatahash" xmlns:w16se="http://schemas.microsoft.com/office/word/2015/wordml/symex" xmlns:wpg="http://schemas.microsoft.com/office/word/2010/wordprocessingGroup" xmlns:wpi="http://schemas.microsoft.com/office/word/2010/wordprocessingInk" xmlns:wne="http://schemas.microsoft.com/office/word/2006/wordml" xmlns:wps="http://schemas.microsoft.com/office/word/2010/wordprocessingShape" mc:Ignorable="w14 w15 w16se w16cid w16 w16cex w16sdtdh w16du wp14">
   <w:endnote w:type="separator" w:id="-1">
     <w:p>
       <w:r>
@@ -4923,7 +4632,7 @@
 </file>
 
 <file path=word/footer1.xml><?xml version="1.0" encoding="utf-8"?>
-<w:ftr xmlns:wpc="http://schemas.microsoft.com/office/word/2010/wordprocessingCanvas" xmlns:mc="http://schemas.openxmlformats.org/markup-compatibility/2006" xmlns:o="urn:schemas-microsoft-com:office:office" xmlns:r="http://schemas.openxmlformats.org/officeDocument/2006/relationships" xmlns:m="http://schemas.openxmlformats.org/officeDocument/2006/math" xmlns:v="urn:schemas-microsoft-com:vml" xmlns:wp14="http://schemas.microsoft.com/office/word/2010/wordprocessingDrawing" xmlns:wp="http://schemas.openxmlformats.org/drawingml/2006/wordprocessingDrawing" xmlns:w10="urn:schemas-microsoft-com:office:word" xmlns:w="http://schemas.openxmlformats.org/wordprocessingml/2006/main" xmlns:w14="http://schemas.microsoft.com/office/word/2010/wordml" xmlns:wpg="http://schemas.microsoft.com/office/word/2010/wordprocessingGroup" xmlns:wpi="http://schemas.microsoft.com/office/word/2010/wordprocessingInk" xmlns:wne="http://schemas.microsoft.com/office/word/2006/wordml" xmlns:wps="http://schemas.microsoft.com/office/word/2010/wordprocessingShape" mc:Ignorable="w14 wp14">
+<w:ftr xmlns:wpc="http://schemas.microsoft.com/office/word/2010/wordprocessingCanvas" xmlns:cx="http://schemas.microsoft.com/office/drawing/2014/chartex" xmlns:cx1="http://schemas.microsoft.com/office/drawing/2015/9/8/chartex" xmlns:cx2="http://schemas.microsoft.com/office/drawing/2015/10/21/chartex" xmlns:cx3="http://schemas.microsoft.com/office/drawing/2016/5/9/chartex" xmlns:cx4="http://schemas.microsoft.com/office/drawing/2016/5/10/chartex" xmlns:cx5="http://schemas.microsoft.com/office/drawing/2016/5/11/chartex" xmlns:cx6="http://schemas.microsoft.com/office/drawing/2016/5/12/chartex" xmlns:cx7="http://schemas.microsoft.com/office/drawing/2016/5/13/chartex" xmlns:cx8="http://schemas.microsoft.com/office/drawing/2016/5/14/chartex" xmlns:mc="http://schemas.openxmlformats.org/markup-compatibility/2006" xmlns:aink="http://schemas.microsoft.com/office/drawing/2016/ink" xmlns:am3d="http://schemas.microsoft.com/office/drawing/2017/model3d" xmlns:o="urn:schemas-microsoft-com:office:office" xmlns:oel="http://schemas.microsoft.com/office/2019/extlst" xmlns:r="http://schemas.openxmlformats.org/officeDocument/2006/relationships" xmlns:m="http://schemas.openxmlformats.org/officeDocument/2006/math" xmlns:v="urn:schemas-microsoft-com:vml" xmlns:wp14="http://schemas.microsoft.com/office/word/2010/wordprocessingDrawing" xmlns:wp="http://schemas.openxmlformats.org/drawingml/2006/wordprocessingDrawing" xmlns:w10="urn:schemas-microsoft-com:office:word" xmlns:w="http://schemas.openxmlformats.org/wordprocessingml/2006/main" xmlns:w14="http://schemas.microsoft.com/office/word/2010/wordml" xmlns:w15="http://schemas.microsoft.com/office/word/2012/wordml" xmlns:w16cex="http://schemas.microsoft.com/office/word/2018/wordml/cex" xmlns:w16cid="http://schemas.microsoft.com/office/word/2016/wordml/cid" xmlns:w16="http://schemas.microsoft.com/office/word/2018/wordml" xmlns:w16du="http://schemas.microsoft.com/office/word/2023/wordml/word16du" xmlns:w16sdtdh="http://schemas.microsoft.com/office/word/2020/wordml/sdtdatahash" xmlns:w16se="http://schemas.microsoft.com/office/word/2015/wordml/symex" xmlns:wpg="http://schemas.microsoft.com/office/word/2010/wordprocessingGroup" xmlns:wpi="http://schemas.microsoft.com/office/word/2010/wordprocessingInk" xmlns:wne="http://schemas.microsoft.com/office/word/2006/wordml" xmlns:wps="http://schemas.microsoft.com/office/word/2010/wordprocessingShape" mc:Ignorable="w14 w15 w16se w16cid w16 w16cex w16sdtdh w16du wp14">
   <w:sdt>
     <w:sdtPr>
       <w:id w:val="724724989"/>
@@ -4968,7 +4677,7 @@
 </file>
 
 <file path=word/footnotes.xml><?xml version="1.0" encoding="utf-8"?>
-<w:footnotes xmlns:wpc="http://schemas.microsoft.com/office/word/2010/wordprocessingCanvas" xmlns:mc="http://schemas.openxmlformats.org/markup-compatibility/2006" xmlns:o="urn:schemas-microsoft-com:office:office" xmlns:r="http://schemas.openxmlformats.org/officeDocument/2006/relationships" xmlns:m="http://schemas.openxmlformats.org/officeDocument/2006/math" xmlns:v="urn:schemas-microsoft-com:vml" xmlns:wp14="http://schemas.microsoft.com/office/word/2010/wordprocessingDrawing" xmlns:wp="http://schemas.openxmlformats.org/drawingml/2006/wordprocessingDrawing" xmlns:w10="urn:schemas-microsoft-com:office:word" xmlns:w="http://schemas.openxmlformats.org/wordprocessingml/2006/main" xmlns:w14="http://schemas.microsoft.com/office/word/2010/wordml" xmlns:wpg="http://schemas.microsoft.com/office/word/2010/wordprocessingGroup" xmlns:wpi="http://schemas.microsoft.com/office/word/2010/wordprocessingInk" xmlns:wne="http://schemas.microsoft.com/office/word/2006/wordml" xmlns:wps="http://schemas.microsoft.com/office/word/2010/wordprocessingShape" mc:Ignorable="w14 wp14">
+<w:footnotes xmlns:wpc="http://schemas.microsoft.com/office/word/2010/wordprocessingCanvas" xmlns:cx="http://schemas.microsoft.com/office/drawing/2014/chartex" xmlns:cx1="http://schemas.microsoft.com/office/drawing/2015/9/8/chartex" xmlns:cx2="http://schemas.microsoft.com/office/drawing/2015/10/21/chartex" xmlns:cx3="http://schemas.microsoft.com/office/drawing/2016/5/9/chartex" xmlns:cx4="http://schemas.microsoft.com/office/drawing/2016/5/10/chartex" xmlns:cx5="http://schemas.microsoft.com/office/drawing/2016/5/11/chartex" xmlns:cx6="http://schemas.microsoft.com/office/drawing/2016/5/12/chartex" xmlns:cx7="http://schemas.microsoft.com/office/drawing/2016/5/13/chartex" xmlns:cx8="http://schemas.microsoft.com/office/drawing/2016/5/14/chartex" xmlns:mc="http://schemas.openxmlformats.org/markup-compatibility/2006" xmlns:aink="http://schemas.microsoft.com/office/drawing/2016/ink" xmlns:am3d="http://schemas.microsoft.com/office/drawing/2017/model3d" xmlns:o="urn:schemas-microsoft-com:office:office" xmlns:oel="http://schemas.microsoft.com/office/2019/extlst" xmlns:r="http://schemas.openxmlformats.org/officeDocument/2006/relationships" xmlns:m="http://schemas.openxmlformats.org/officeDocument/2006/math" xmlns:v="urn:schemas-microsoft-com:vml" xmlns:wp14="http://schemas.microsoft.com/office/word/2010/wordprocessingDrawing" xmlns:wp="http://schemas.openxmlformats.org/drawingml/2006/wordprocessingDrawing" xmlns:w10="urn:schemas-microsoft-com:office:word" xmlns:w="http://schemas.openxmlformats.org/wordprocessingml/2006/main" xmlns:w14="http://schemas.microsoft.com/office/word/2010/wordml" xmlns:w15="http://schemas.microsoft.com/office/word/2012/wordml" xmlns:w16cex="http://schemas.microsoft.com/office/word/2018/wordml/cex" xmlns:w16cid="http://schemas.microsoft.com/office/word/2016/wordml/cid" xmlns:w16="http://schemas.microsoft.com/office/word/2018/wordml" xmlns:w16du="http://schemas.microsoft.com/office/word/2023/wordml/word16du" xmlns:w16sdtdh="http://schemas.microsoft.com/office/word/2020/wordml/sdtdatahash" xmlns:w16se="http://schemas.microsoft.com/office/word/2015/wordml/symex" xmlns:wpg="http://schemas.microsoft.com/office/word/2010/wordprocessingGroup" xmlns:wpi="http://schemas.microsoft.com/office/word/2010/wordprocessingInk" xmlns:wne="http://schemas.microsoft.com/office/word/2006/wordml" xmlns:wps="http://schemas.microsoft.com/office/word/2010/wordprocessingShape" mc:Ignorable="w14 w15 w16se w16cid w16 w16cex w16sdtdh w16du wp14">
   <w:footnote w:type="separator" w:id="-1">
     <w:p>
       <w:r>
@@ -4987,8 +4696,8 @@
 </file>
 
 <file path=word/numbering.xml><?xml version="1.0" encoding="utf-8"?>
-<w:numbering xmlns:wpc="http://schemas.microsoft.com/office/word/2010/wordprocessingCanvas" xmlns:mc="http://schemas.openxmlformats.org/markup-compatibility/2006" xmlns:o="urn:schemas-microsoft-com:office:office" xmlns:r="http://schemas.openxmlformats.org/officeDocument/2006/relationships" xmlns:m="http://schemas.openxmlformats.org/officeDocument/2006/math" xmlns:v="urn:schemas-microsoft-com:vml" xmlns:wp14="http://schemas.microsoft.com/office/word/2010/wordprocessingDrawing" xmlns:wp="http://schemas.openxmlformats.org/drawingml/2006/wordprocessingDrawing" xmlns:w10="urn:schemas-microsoft-com:office:word" xmlns:w="http://schemas.openxmlformats.org/wordprocessingml/2006/main" xmlns:w14="http://schemas.microsoft.com/office/word/2010/wordml" xmlns:wpg="http://schemas.microsoft.com/office/word/2010/wordprocessingGroup" xmlns:wpi="http://schemas.microsoft.com/office/word/2010/wordprocessingInk" xmlns:wne="http://schemas.microsoft.com/office/word/2006/wordml" xmlns:wps="http://schemas.microsoft.com/office/word/2010/wordprocessingShape" mc:Ignorable="w14 wp14">
-  <w:abstractNum w:abstractNumId="0">
+<w:numbering xmlns:wpc="http://schemas.microsoft.com/office/word/2010/wordprocessingCanvas" xmlns:cx="http://schemas.microsoft.com/office/drawing/2014/chartex" xmlns:cx1="http://schemas.microsoft.com/office/drawing/2015/9/8/chartex" xmlns:cx2="http://schemas.microsoft.com/office/drawing/2015/10/21/chartex" xmlns:cx3="http://schemas.microsoft.com/office/drawing/2016/5/9/chartex" xmlns:cx4="http://schemas.microsoft.com/office/drawing/2016/5/10/chartex" xmlns:cx5="http://schemas.microsoft.com/office/drawing/2016/5/11/chartex" xmlns:cx6="http://schemas.microsoft.com/office/drawing/2016/5/12/chartex" xmlns:cx7="http://schemas.microsoft.com/office/drawing/2016/5/13/chartex" xmlns:cx8="http://schemas.microsoft.com/office/drawing/2016/5/14/chartex" xmlns:mc="http://schemas.openxmlformats.org/markup-compatibility/2006" xmlns:aink="http://schemas.microsoft.com/office/drawing/2016/ink" xmlns:am3d="http://schemas.microsoft.com/office/drawing/2017/model3d" xmlns:o="urn:schemas-microsoft-com:office:office" xmlns:oel="http://schemas.microsoft.com/office/2019/extlst" xmlns:r="http://schemas.openxmlformats.org/officeDocument/2006/relationships" xmlns:m="http://schemas.openxmlformats.org/officeDocument/2006/math" xmlns:v="urn:schemas-microsoft-com:vml" xmlns:wp14="http://schemas.microsoft.com/office/word/2010/wordprocessingDrawing" xmlns:wp="http://schemas.openxmlformats.org/drawingml/2006/wordprocessingDrawing" xmlns:w10="urn:schemas-microsoft-com:office:word" xmlns:w="http://schemas.openxmlformats.org/wordprocessingml/2006/main" xmlns:w14="http://schemas.microsoft.com/office/word/2010/wordml" xmlns:w15="http://schemas.microsoft.com/office/word/2012/wordml" xmlns:w16cex="http://schemas.microsoft.com/office/word/2018/wordml/cex" xmlns:w16cid="http://schemas.microsoft.com/office/word/2016/wordml/cid" xmlns:w16="http://schemas.microsoft.com/office/word/2018/wordml" xmlns:w16du="http://schemas.microsoft.com/office/word/2023/wordml/word16du" xmlns:w16sdtdh="http://schemas.microsoft.com/office/word/2020/wordml/sdtdatahash" xmlns:w16se="http://schemas.microsoft.com/office/word/2015/wordml/symex" xmlns:wpg="http://schemas.microsoft.com/office/word/2010/wordprocessingGroup" xmlns:wpi="http://schemas.microsoft.com/office/word/2010/wordprocessingInk" xmlns:wne="http://schemas.microsoft.com/office/word/2006/wordml" xmlns:wps="http://schemas.microsoft.com/office/word/2010/wordprocessingShape" mc:Ignorable="w14 w15 w16se w16cid w16 w16cex w16sdtdh w16du wp14">
+  <w:abstractNum w:abstractNumId="0" w15:restartNumberingAfterBreak="0">
     <w:nsid w:val="028A2543"/>
     <w:multiLevelType w:val="hybridMultilevel"/>
     <w:tmpl w:val="AFD65A7A"/>
@@ -5074,7 +4783,7 @@
       </w:pPr>
     </w:lvl>
   </w:abstractNum>
-  <w:abstractNum w:abstractNumId="1">
+  <w:abstractNum w:abstractNumId="1" w15:restartNumberingAfterBreak="0">
     <w:nsid w:val="0334196F"/>
     <w:multiLevelType w:val="hybridMultilevel"/>
     <w:tmpl w:val="2B0E00DE"/>
@@ -5163,7 +4872,7 @@
       </w:pPr>
     </w:lvl>
   </w:abstractNum>
-  <w:abstractNum w:abstractNumId="2">
+  <w:abstractNum w:abstractNumId="2" w15:restartNumberingAfterBreak="0">
     <w:nsid w:val="12D3573D"/>
     <w:multiLevelType w:val="multilevel"/>
     <w:tmpl w:val="F2E4D18E"/>
@@ -5312,7 +5021,7 @@
       </w:rPr>
     </w:lvl>
   </w:abstractNum>
-  <w:abstractNum w:abstractNumId="3">
+  <w:abstractNum w:abstractNumId="3" w15:restartNumberingAfterBreak="0">
     <w:nsid w:val="1BF54AD9"/>
     <w:multiLevelType w:val="multilevel"/>
     <w:tmpl w:val="67F4664E"/>
@@ -5425,7 +5134,7 @@
       </w:pPr>
     </w:lvl>
   </w:abstractNum>
-  <w:abstractNum w:abstractNumId="4">
+  <w:abstractNum w:abstractNumId="4" w15:restartNumberingAfterBreak="0">
     <w:nsid w:val="20115248"/>
     <w:multiLevelType w:val="multilevel"/>
     <w:tmpl w:val="CCAA0A74"/>
@@ -5574,7 +5283,7 @@
       </w:rPr>
     </w:lvl>
   </w:abstractNum>
-  <w:abstractNum w:abstractNumId="5">
+  <w:abstractNum w:abstractNumId="5" w15:restartNumberingAfterBreak="0">
     <w:nsid w:val="209C2975"/>
     <w:multiLevelType w:val="multilevel"/>
     <w:tmpl w:val="3BA6981C"/>
@@ -5687,7 +5396,7 @@
       </w:pPr>
     </w:lvl>
   </w:abstractNum>
-  <w:abstractNum w:abstractNumId="6">
+  <w:abstractNum w:abstractNumId="6" w15:restartNumberingAfterBreak="0">
     <w:nsid w:val="25EB7008"/>
     <w:multiLevelType w:val="hybridMultilevel"/>
     <w:tmpl w:val="6A6AC1C6"/>
@@ -5800,7 +5509,7 @@
       </w:rPr>
     </w:lvl>
   </w:abstractNum>
-  <w:abstractNum w:abstractNumId="7">
+  <w:abstractNum w:abstractNumId="7" w15:restartNumberingAfterBreak="0">
     <w:nsid w:val="26677E59"/>
     <w:multiLevelType w:val="hybridMultilevel"/>
     <w:tmpl w:val="DBB8BC76"/>
@@ -5913,7 +5622,7 @@
       </w:rPr>
     </w:lvl>
   </w:abstractNum>
-  <w:abstractNum w:abstractNumId="8">
+  <w:abstractNum w:abstractNumId="8" w15:restartNumberingAfterBreak="0">
     <w:nsid w:val="311A7746"/>
     <w:multiLevelType w:val="multilevel"/>
     <w:tmpl w:val="064A809E"/>
@@ -6026,7 +5735,7 @@
       </w:pPr>
     </w:lvl>
   </w:abstractNum>
-  <w:abstractNum w:abstractNumId="9">
+  <w:abstractNum w:abstractNumId="9" w15:restartNumberingAfterBreak="0">
     <w:nsid w:val="3280216A"/>
     <w:multiLevelType w:val="multilevel"/>
     <w:tmpl w:val="3DE008A6"/>
@@ -6175,7 +5884,7 @@
       </w:rPr>
     </w:lvl>
   </w:abstractNum>
-  <w:abstractNum w:abstractNumId="10">
+  <w:abstractNum w:abstractNumId="10" w15:restartNumberingAfterBreak="0">
     <w:nsid w:val="337370F2"/>
     <w:multiLevelType w:val="multilevel"/>
     <w:tmpl w:val="7534C562"/>
@@ -6292,7 +6001,7 @@
       </w:pPr>
     </w:lvl>
   </w:abstractNum>
-  <w:abstractNum w:abstractNumId="11">
+  <w:abstractNum w:abstractNumId="11" w15:restartNumberingAfterBreak="0">
     <w:nsid w:val="34C93DD2"/>
     <w:multiLevelType w:val="multilevel"/>
     <w:tmpl w:val="D0584C70"/>
@@ -6405,7 +6114,7 @@
       </w:pPr>
     </w:lvl>
   </w:abstractNum>
-  <w:abstractNum w:abstractNumId="12">
+  <w:abstractNum w:abstractNumId="12" w15:restartNumberingAfterBreak="0">
     <w:nsid w:val="393901D9"/>
     <w:multiLevelType w:val="hybridMultilevel"/>
     <w:tmpl w:val="3EF4618E"/>
@@ -6518,7 +6227,7 @@
       </w:rPr>
     </w:lvl>
   </w:abstractNum>
-  <w:abstractNum w:abstractNumId="13">
+  <w:abstractNum w:abstractNumId="13" w15:restartNumberingAfterBreak="0">
     <w:nsid w:val="3B1C5E50"/>
     <w:multiLevelType w:val="hybridMultilevel"/>
     <w:tmpl w:val="52C0E012"/>
@@ -6607,7 +6316,7 @@
       </w:pPr>
     </w:lvl>
   </w:abstractNum>
-  <w:abstractNum w:abstractNumId="14">
+  <w:abstractNum w:abstractNumId="14" w15:restartNumberingAfterBreak="0">
     <w:nsid w:val="3D1B6303"/>
     <w:multiLevelType w:val="multilevel"/>
     <w:tmpl w:val="515A7C8C"/>
@@ -6720,7 +6429,7 @@
       </w:pPr>
     </w:lvl>
   </w:abstractNum>
-  <w:abstractNum w:abstractNumId="15">
+  <w:abstractNum w:abstractNumId="15" w15:restartNumberingAfterBreak="0">
     <w:nsid w:val="465A2CC3"/>
     <w:multiLevelType w:val="hybridMultilevel"/>
     <w:tmpl w:val="CE60F144"/>
@@ -6833,7 +6542,7 @@
       </w:rPr>
     </w:lvl>
   </w:abstractNum>
-  <w:abstractNum w:abstractNumId="16">
+  <w:abstractNum w:abstractNumId="16" w15:restartNumberingAfterBreak="0">
     <w:nsid w:val="4AA8567B"/>
     <w:multiLevelType w:val="multilevel"/>
     <w:tmpl w:val="03E83DF0"/>
@@ -6946,7 +6655,7 @@
       </w:pPr>
     </w:lvl>
   </w:abstractNum>
-  <w:abstractNum w:abstractNumId="17">
+  <w:abstractNum w:abstractNumId="17" w15:restartNumberingAfterBreak="0">
     <w:nsid w:val="4CAF15A6"/>
     <w:multiLevelType w:val="multilevel"/>
     <w:tmpl w:val="74DC7A62"/>
@@ -7059,7 +6768,7 @@
       </w:pPr>
     </w:lvl>
   </w:abstractNum>
-  <w:abstractNum w:abstractNumId="18">
+  <w:abstractNum w:abstractNumId="18" w15:restartNumberingAfterBreak="0">
     <w:nsid w:val="569E233A"/>
     <w:multiLevelType w:val="multilevel"/>
     <w:tmpl w:val="35487C7E"/>
@@ -7176,7 +6885,7 @@
       </w:pPr>
     </w:lvl>
   </w:abstractNum>
-  <w:abstractNum w:abstractNumId="19">
+  <w:abstractNum w:abstractNumId="19" w15:restartNumberingAfterBreak="0">
     <w:nsid w:val="5BC83E5D"/>
     <w:multiLevelType w:val="hybridMultilevel"/>
     <w:tmpl w:val="2168F154"/>
@@ -7265,7 +6974,7 @@
       </w:pPr>
     </w:lvl>
   </w:abstractNum>
-  <w:abstractNum w:abstractNumId="20">
+  <w:abstractNum w:abstractNumId="20" w15:restartNumberingAfterBreak="0">
     <w:nsid w:val="5C2956AA"/>
     <w:multiLevelType w:val="hybridMultilevel"/>
     <w:tmpl w:val="566CBFEC"/>
@@ -7354,7 +7063,7 @@
       </w:pPr>
     </w:lvl>
   </w:abstractNum>
-  <w:abstractNum w:abstractNumId="21">
+  <w:abstractNum w:abstractNumId="21" w15:restartNumberingAfterBreak="0">
     <w:nsid w:val="5CD65A2B"/>
     <w:multiLevelType w:val="multilevel"/>
     <w:tmpl w:val="B9C6636C"/>
@@ -7503,7 +7212,7 @@
       </w:rPr>
     </w:lvl>
   </w:abstractNum>
-  <w:abstractNum w:abstractNumId="22">
+  <w:abstractNum w:abstractNumId="22" w15:restartNumberingAfterBreak="0">
     <w:nsid w:val="5D0856B4"/>
     <w:multiLevelType w:val="multilevel"/>
     <w:tmpl w:val="E52EB71E"/>
@@ -7620,7 +7329,7 @@
       </w:pPr>
     </w:lvl>
   </w:abstractNum>
-  <w:abstractNum w:abstractNumId="23">
+  <w:abstractNum w:abstractNumId="23" w15:restartNumberingAfterBreak="0">
     <w:nsid w:val="5D891045"/>
     <w:multiLevelType w:val="multilevel"/>
     <w:tmpl w:val="BE402D24"/>
@@ -7733,7 +7442,7 @@
       </w:pPr>
     </w:lvl>
   </w:abstractNum>
-  <w:abstractNum w:abstractNumId="24">
+  <w:abstractNum w:abstractNumId="24" w15:restartNumberingAfterBreak="0">
     <w:nsid w:val="63382991"/>
     <w:multiLevelType w:val="hybridMultilevel"/>
     <w:tmpl w:val="B2BEABD8"/>
@@ -7846,7 +7555,7 @@
       </w:rPr>
     </w:lvl>
   </w:abstractNum>
-  <w:abstractNum w:abstractNumId="25">
+  <w:abstractNum w:abstractNumId="25" w15:restartNumberingAfterBreak="0">
     <w:nsid w:val="6B137357"/>
     <w:multiLevelType w:val="multilevel"/>
     <w:tmpl w:val="514C4190"/>
@@ -7963,7 +7672,7 @@
       </w:pPr>
     </w:lvl>
   </w:abstractNum>
-  <w:abstractNum w:abstractNumId="26">
+  <w:abstractNum w:abstractNumId="26" w15:restartNumberingAfterBreak="0">
     <w:nsid w:val="6B980165"/>
     <w:multiLevelType w:val="multilevel"/>
     <w:tmpl w:val="3A5C4FFE"/>
@@ -8112,7 +7821,7 @@
       </w:rPr>
     </w:lvl>
   </w:abstractNum>
-  <w:abstractNum w:abstractNumId="27">
+  <w:abstractNum w:abstractNumId="27" w15:restartNumberingAfterBreak="0">
     <w:nsid w:val="6D663390"/>
     <w:multiLevelType w:val="multilevel"/>
     <w:tmpl w:val="48C893E4"/>
@@ -8262,104 +7971,95 @@
       </w:rPr>
     </w:lvl>
   </w:abstractNum>
-  <w:num w:numId="1">
+  <w:num w:numId="1" w16cid:durableId="1031615436">
     <w:abstractNumId w:val="0"/>
   </w:num>
-  <w:num w:numId="2">
+  <w:num w:numId="2" w16cid:durableId="1488665545">
     <w:abstractNumId w:val="15"/>
   </w:num>
-  <w:num w:numId="3">
+  <w:num w:numId="3" w16cid:durableId="1816070854">
     <w:abstractNumId w:val="7"/>
   </w:num>
-  <w:num w:numId="4">
+  <w:num w:numId="4" w16cid:durableId="1888956046">
     <w:abstractNumId w:val="20"/>
   </w:num>
-  <w:num w:numId="5">
+  <w:num w:numId="5" w16cid:durableId="1304776128">
     <w:abstractNumId w:val="1"/>
   </w:num>
-  <w:num w:numId="6">
+  <w:num w:numId="6" w16cid:durableId="1927687671">
     <w:abstractNumId w:val="19"/>
   </w:num>
-  <w:num w:numId="7">
+  <w:num w:numId="7" w16cid:durableId="1426222087">
     <w:abstractNumId w:val="13"/>
   </w:num>
-  <w:num w:numId="8">
+  <w:num w:numId="8" w16cid:durableId="1514684238">
     <w:abstractNumId w:val="17"/>
   </w:num>
-  <w:num w:numId="9">
+  <w:num w:numId="9" w16cid:durableId="842548719">
     <w:abstractNumId w:val="26"/>
   </w:num>
-  <w:num w:numId="10">
+  <w:num w:numId="10" w16cid:durableId="1383022059">
     <w:abstractNumId w:val="5"/>
   </w:num>
-  <w:num w:numId="11">
+  <w:num w:numId="11" w16cid:durableId="1224758718">
     <w:abstractNumId w:val="4"/>
   </w:num>
-  <w:num w:numId="12">
+  <w:num w:numId="12" w16cid:durableId="177158018">
     <w:abstractNumId w:val="14"/>
   </w:num>
-  <w:num w:numId="13">
+  <w:num w:numId="13" w16cid:durableId="1972711228">
     <w:abstractNumId w:val="9"/>
   </w:num>
-  <w:num w:numId="14">
+  <w:num w:numId="14" w16cid:durableId="818771042">
     <w:abstractNumId w:val="3"/>
   </w:num>
-  <w:num w:numId="15">
+  <w:num w:numId="15" w16cid:durableId="1621840821">
     <w:abstractNumId w:val="2"/>
   </w:num>
-  <w:num w:numId="16">
+  <w:num w:numId="16" w16cid:durableId="1838692692">
     <w:abstractNumId w:val="25"/>
   </w:num>
-  <w:num w:numId="17">
+  <w:num w:numId="17" w16cid:durableId="2064404845">
     <w:abstractNumId w:val="16"/>
   </w:num>
-  <w:num w:numId="18">
+  <w:num w:numId="18" w16cid:durableId="60910259">
     <w:abstractNumId w:val="11"/>
   </w:num>
-  <w:num w:numId="19">
+  <w:num w:numId="19" w16cid:durableId="148257002">
     <w:abstractNumId w:val="10"/>
   </w:num>
-  <w:num w:numId="20">
+  <w:num w:numId="20" w16cid:durableId="1340890216">
     <w:abstractNumId w:val="22"/>
   </w:num>
-  <w:num w:numId="21">
+  <w:num w:numId="21" w16cid:durableId="1680891228">
     <w:abstractNumId w:val="18"/>
   </w:num>
-  <w:num w:numId="22">
+  <w:num w:numId="22" w16cid:durableId="1469665569">
     <w:abstractNumId w:val="8"/>
   </w:num>
-  <w:num w:numId="23">
+  <w:num w:numId="23" w16cid:durableId="1861770829">
     <w:abstractNumId w:val="23"/>
   </w:num>
-  <w:num w:numId="24">
+  <w:num w:numId="24" w16cid:durableId="500657922">
     <w:abstractNumId w:val="21"/>
   </w:num>
-  <w:num w:numId="25">
+  <w:num w:numId="25" w16cid:durableId="213658674">
     <w:abstractNumId w:val="24"/>
   </w:num>
-  <w:num w:numId="26">
+  <w:num w:numId="26" w16cid:durableId="1920016942">
     <w:abstractNumId w:val="12"/>
   </w:num>
-  <w:num w:numId="27">
+  <w:num w:numId="27" w16cid:durableId="1313212321">
     <w:abstractNumId w:val="6"/>
   </w:num>
-  <w:num w:numId="28">
+  <w:num w:numId="28" w16cid:durableId="2092775768">
     <w:abstractNumId w:val="27"/>
-    <w:lvlOverride w:ilvl="0"/>
-    <w:lvlOverride w:ilvl="1"/>
-    <w:lvlOverride w:ilvl="2"/>
-    <w:lvlOverride w:ilvl="3"/>
-    <w:lvlOverride w:ilvl="4"/>
-    <w:lvlOverride w:ilvl="5"/>
-    <w:lvlOverride w:ilvl="6"/>
-    <w:lvlOverride w:ilvl="7"/>
-    <w:lvlOverride w:ilvl="8"/>
   </w:num>
 </w:numbering>
 </file>
 
 <file path=word/styles.xml><?xml version="1.0" encoding="utf-8"?>
-<w:styles xmlns:mc="http://schemas.openxmlformats.org/markup-compatibility/2006" xmlns:r="http://schemas.openxmlformats.org/officeDocument/2006/relationships" xmlns:w="http://schemas.openxmlformats.org/wordprocessingml/2006/main" xmlns:w14="http://schemas.microsoft.com/office/word/2010/wordml" mc:Ignorable="w14">
+<w:styles xmlns:mc="http://schemas.openxmlformats.org/markup-compatibility/2006" xmlns:r="http://schemas.openxmlformats.org/officeDocument/2006/relationships" xmlns:w="http://schemas.openxmlformats.org/wordprocessingml/2006/main" xmlns:w14="http://schemas.microsoft.com/office/word/2010/wordml" xmlns:w15="http://schemas.microsoft.com/office/word/2012/wordml" xmlns:w16cex="http://schemas.microsoft.com/office/word/2018/wordml/cex" xmlns:w16cid="http://schemas.microsoft.com/office/word/2016/wordml/cid" xmlns:w16="http://schemas.microsoft.com/office/word/2018/wordml" xmlns:w16du="http://schemas.microsoft.com/office/word/2023/wordml/word16du" xmlns:w16sdtdh="http://schemas.microsoft.com/office/word/2020/wordml/sdtdatahash" xmlns:w16se="http://schemas.microsoft.com/office/word/2015/wordml/symex" mc:Ignorable="w14 w15 w16se w16cid w16 w16cex w16sdtdh w16du">
   <w:docDefaults>
     <w:rPrDefault>
       <w:rPr>
@@ -8375,560 +8075,383 @@
       </w:pPr>
     </w:pPrDefault>
   </w:docDefaults>
-  <w:latentStyles w:defLockedState="0" w:defUIPriority="99" w:defSemiHidden="1" w:defUnhideWhenUsed="1" w:defQFormat="0" w:count="267">
-    <w:lsdException w:name="Normal" w:semiHidden="0" w:uiPriority="0" w:unhideWhenUsed="0" w:qFormat="1"/>
-    <w:lsdException w:name="heading 1" w:semiHidden="0" w:uiPriority="9" w:unhideWhenUsed="0" w:qFormat="1"/>
-    <w:lsdException w:name="heading 2" w:uiPriority="9" w:qFormat="1"/>
-    <w:lsdException w:name="heading 3" w:uiPriority="9" w:qFormat="1"/>
-    <w:lsdException w:name="heading 4" w:uiPriority="9" w:qFormat="1"/>
-    <w:lsdException w:name="heading 5" w:uiPriority="9" w:qFormat="1"/>
-    <w:lsdException w:name="heading 6" w:uiPriority="9" w:qFormat="1"/>
-    <w:lsdException w:name="heading 7" w:uiPriority="9" w:qFormat="1"/>
-    <w:lsdException w:name="heading 8" w:uiPriority="9" w:qFormat="1"/>
-    <w:lsdException w:name="heading 9" w:uiPriority="9" w:qFormat="1"/>
-    <w:lsdException w:name="toc 1" w:uiPriority="39"/>
-    <w:lsdException w:name="toc 2" w:uiPriority="39"/>
-    <w:lsdException w:name="toc 3" w:uiPriority="39"/>
-    <w:lsdException w:name="toc 4" w:uiPriority="39"/>
-    <w:lsdException w:name="toc 5" w:uiPriority="39"/>
-    <w:lsdException w:name="toc 6" w:uiPriority="39"/>
-    <w:lsdException w:name="toc 7" w:uiPriority="39"/>
-    <w:lsdException w:name="toc 8" w:uiPriority="39"/>
-    <w:lsdException w:name="toc 9" w:uiPriority="39"/>
-    <w:lsdException w:name="caption" w:uiPriority="35" w:qFormat="1"/>
-    <w:lsdException w:name="Title" w:semiHidden="0" w:uiPriority="10" w:unhideWhenUsed="0" w:qFormat="1"/>
-    <w:lsdException w:name="Default Paragraph Font" w:uiPriority="1"/>
-    <w:lsdException w:name="Subtitle" w:semiHidden="0" w:uiPriority="11" w:unhideWhenUsed="0" w:qFormat="1"/>
-    <w:lsdException w:name="Strong" w:semiHidden="0" w:uiPriority="22" w:unhideWhenUsed="0" w:qFormat="1"/>
-    <w:lsdException w:name="Emphasis" w:semiHidden="0" w:uiPriority="20" w:unhideWhenUsed="0" w:qFormat="1"/>
-    <w:lsdException w:name="Table Grid" w:semiHidden="0" w:uiPriority="39" w:unhideWhenUsed="0"/>
-    <w:lsdException w:name="Placeholder Text" w:unhideWhenUsed="0"/>
-    <w:lsdException w:name="No Spacing" w:semiHidden="0" w:uiPriority="1" w:unhideWhenUsed="0" w:qFormat="1"/>
-    <w:lsdException w:name="Light Shading" w:semiHidden="0" w:uiPriority="60" w:unhideWhenUsed="0"/>
-    <w:lsdException w:name="Light List" w:semiHidden="0" w:uiPriority="61" w:unhideWhenUsed="0"/>
-    <w:lsdException w:name="Light Grid" w:semiHidden="0" w:uiPriority="62" w:unhideWhenUsed="0"/>
-    <w:lsdException w:name="Medium Shading 1" w:semiHidden="0" w:uiPriority="63" w:unhideWhenUsed="0"/>
-    <w:lsdException w:name="Medium Shading 2" w:semiHidden="0" w:uiPriority="64" w:unhideWhenUsed="0"/>
-    <w:lsdException w:name="Medium List 1" w:semiHidden="0" w:uiPriority="65" w:unhideWhenUsed="0"/>
-    <w:lsdException w:name="Medium List 2" w:semiHidden="0" w:uiPriority="66" w:unhideWhenUsed="0"/>
-    <w:lsdException w:name="Medium Grid 1" w:semiHidden="0" w:uiPriority="67" w:unhideWhenUsed="0"/>
-    <w:lsdException w:name="Medium Grid 2" w:semiHidden="0" w:uiPriority="68" w:unhideWhenUsed="0"/>
-    <w:lsdException w:name="Medium Grid 3" w:semiHidden="0" w:uiPriority="69" w:unhideWhenUsed="0"/>
-    <w:lsdException w:name="Dark List" w:semiHidden="0" w:uiPriority="70" w:unhideWhenUsed="0"/>
-    <w:lsdException w:name="Colorful Shading" w:semiHidden="0" w:uiPriority="71" w:unhideWhenUsed="0"/>
-    <w:lsdException w:name="Colorful List" w:semiHidden="0" w:uiPriority="72" w:unhideWhenUsed="0"/>
-    <w:lsdException w:name="Colorful Grid" w:semiHidden="0" w:uiPriority="73" w:unhideWhenUsed="0"/>
-    <w:lsdException w:name="Light Shading Accent 1" w:semiHidden="0" w:uiPriority="60" w:unhideWhenUsed="0"/>
-    <w:lsdException w:name="Light List Accent 1" w:semiHidden="0" w:uiPriority="61" w:unhideWhenUsed="0"/>
-    <w:lsdException w:name="Light Grid Accent 1" w:semiHidden="0" w:uiPriority="62" w:unhideWhenUsed="0"/>
-    <w:lsdException w:name="Medium Shading 1 Accent 1" w:semiHidden="0" w:uiPriority="63" w:unhideWhenUsed="0"/>
-    <w:lsdException w:name="Medium Shading 2 Accent 1" w:semiHidden="0" w:uiPriority="64" w:unhideWhenUsed="0"/>
-    <w:lsdException w:name="Medium List 1 Accent 1" w:semiHidden="0" w:uiPriority="65" w:unhideWhenUsed="0"/>
-    <w:lsdException w:name="Revision" w:unhideWhenUsed="0"/>
-    <w:lsdException w:name="List Paragraph" w:semiHidden="0" w:uiPriority="34" w:unhideWhenUsed="0" w:qFormat="1"/>
-    <w:lsdException w:name="Quote" w:semiHidden="0" w:uiPriority="29" w:unhideWhenUsed="0" w:qFormat="1"/>
-    <w:lsdException w:name="Intense Quote" w:semiHidden="0" w:uiPriority="30" w:unhideWhenUsed="0" w:qFormat="1"/>
-    <w:lsdException w:name="Medium List 2 Accent 1" w:semiHidden="0" w:uiPriority="66" w:unhideWhenUsed="0"/>
-    <w:lsdException w:name="Medium Grid 1 Accent 1" w:semiHidden="0" w:uiPriority="67" w:unhideWhenUsed="0"/>
-    <w:lsdException w:name="Medium Grid 2 Accent 1" w:semiHidden="0" w:uiPriority="68" w:unhideWhenUsed="0"/>
-    <w:lsdException w:name="Medium Grid 3 Accent 1" w:semiHidden="0" w:uiPriority="69" w:unhideWhenUsed="0"/>
-    <w:lsdException w:name="Dark List Accent 1" w:semiHidden="0" w:uiPriority="70" w:unhideWhenUsed="0"/>
-    <w:lsdException w:name="Colorful Shading Accent 1" w:semiHidden="0" w:uiPriority="71" w:unhideWhenUsed="0"/>
-    <w:lsdException w:name="Colorful List Accent 1" w:semiHidden="0" w:uiPriority="72" w:unhideWhenUsed="0"/>
-    <w:lsdException w:name="Colorful Grid Accent 1" w:semiHidden="0" w:uiPriority="73" w:unhideWhenUsed="0"/>
-    <w:lsdException w:name="Light Shading Accent 2" w:semiHidden="0" w:uiPriority="60" w:unhideWhenUsed="0"/>
-    <w:lsdException w:name="Light List Accent 2" w:semiHidden="0" w:uiPriority="61" w:unhideWhenUsed="0"/>
-    <w:lsdException w:name="Light Grid Accent 2" w:semiHidden="0" w:uiPriority="62" w:unhideWhenUsed="0"/>
-    <w:lsdException w:name="Medium Shading 1 Accent 2" w:semiHidden="0" w:uiPriority="63" w:unhideWhenUsed="0"/>
-    <w:lsdException w:name="Medium Shading 2 Accent 2" w:semiHidden="0" w:uiPriority="64" w:unhideWhenUsed="0"/>
-    <w:lsdException w:name="Medium List 1 Accent 2" w:semiHidden="0" w:uiPriority="65" w:unhideWhenUsed="0"/>
-    <w:lsdException w:name="Medium List 2 Accent 2" w:semiHidden="0" w:uiPriority="66" w:unhideWhenUsed="0"/>
-    <w:lsdException w:name="Medium Grid 1 Accent 2" w:semiHidden="0" w:uiPriority="67" w:unhideWhenUsed="0"/>
-    <w:lsdException w:name="Medium Grid 2 Accent 2" w:semiHidden="0" w:uiPriority="68" w:unhideWhenUsed="0"/>
-    <w:lsdException w:name="Medium Grid 3 Accent 2" w:semiHidden="0" w:uiPriority="69" w:unhideWhenUsed="0"/>
-    <w:lsdException w:name="Dark List Accent 2" w:semiHidden="0" w:uiPriority="70" w:unhideWhenUsed="0"/>
-    <w:lsdException w:name="Colorful Shading Accent 2" w:semiHidden="0" w:uiPriority="71" w:unhideWhenUsed="0"/>
-    <w:lsdException w:name="Colorful List Accent 2" w:semiHidden="0" w:uiPriority="72" w:unhideWhenUsed="0"/>
-    <w:lsdException w:name="Colorful Grid Accent 2" w:semiHidden="0" w:uiPriority="73" w:unhideWhenUsed="0"/>
-    <w:lsdException w:name="Light Shading Accent 3" w:semiHidden="0" w:uiPriority="60" w:unhideWhenUsed="0"/>
-    <w:lsdException w:name="Light List Accent 3" w:semiHidden="0" w:uiPriority="61" w:unhideWhenUsed="0"/>
-    <w:lsdException w:name="Light Grid Accent 3" w:semiHidden="0" w:uiPriority="62" w:unhideWhenUsed="0"/>
-    <w:lsdException w:name="Medium Shading 1 Accent 3" w:semiHidden="0" w:uiPriority="63" w:unhideWhenUsed="0"/>
-    <w:lsdException w:name="Medium Shading 2 Accent 3" w:semiHidden="0" w:uiPriority="64" w:unhideWhenUsed="0"/>
-    <w:lsdException w:name="Medium List 1 Accent 3" w:semiHidden="0" w:uiPriority="65" w:unhideWhenUsed="0"/>
-    <w:lsdException w:name="Medium List 2 Accent 3" w:semiHidden="0" w:uiPriority="66" w:unhideWhenUsed="0"/>
-    <w:lsdException w:name="Medium Grid 1 Accent 3" w:semiHidden="0" w:uiPriority="67" w:unhideWhenUsed="0"/>
-    <w:lsdException w:name="Medium Grid 2 Accent 3" w:semiHidden="0" w:uiPriority="68" w:unhideWhenUsed="0"/>
-    <w:lsdException w:name="Medium Grid 3 Accent 3" w:semiHidden="0" w:uiPriority="69" w:unhideWhenUsed="0"/>
-    <w:lsdException w:name="Dark List Accent 3" w:semiHidden="0" w:uiPriority="70" w:unhideWhenUsed="0"/>
-    <w:lsdException w:name="Colorful Shading Accent 3" w:semiHidden="0" w:uiPriority="71" w:unhideWhenUsed="0"/>
-    <w:lsdException w:name="Colorful List Accent 3" w:semiHidden="0" w:uiPriority="72" w:unhideWhenUsed="0"/>
-    <w:lsdException w:name="Colorful Grid Accent 3" w:semiHidden="0" w:uiPriority="73" w:unhideWhenUsed="0"/>
-    <w:lsdException w:name="Light Shading Accent 4" w:semiHidden="0" w:uiPriority="60" w:unhideWhenUsed="0"/>
-    <w:lsdException w:name="Light List Accent 4" w:semiHidden="0" w:uiPriority="61" w:unhideWhenUsed="0"/>
-    <w:lsdException w:name="Light Grid Accent 4" w:semiHidden="0" w:uiPriority="62" w:unhideWhenUsed="0"/>
-    <w:lsdException w:name="Medium Shading 1 Accent 4" w:semiHidden="0" w:uiPriority="63" w:unhideWhenUsed="0"/>
-    <w:lsdException w:name="Medium Shading 2 Accent 4" w:semiHidden="0" w:uiPriority="64" w:unhideWhenUsed="0"/>
-    <w:lsdException w:name="Medium List 1 Accent 4" w:semiHidden="0" w:uiPriority="65" w:unhideWhenUsed="0"/>
-    <w:lsdException w:name="Medium List 2 Accent 4" w:semiHidden="0" w:uiPriority="66" w:unhideWhenUsed="0"/>
-    <w:lsdException w:name="Medium Grid 1 Accent 4" w:semiHidden="0" w:uiPriority="67" w:unhideWhenUsed="0"/>
-    <w:lsdException w:name="Medium Grid 2 Accent 4" w:semiHidden="0" w:uiPriority="68" w:unhideWhenUsed="0"/>
-    <w:lsdException w:name="Medium Grid 3 Accent 4" w:semiHidden="0" w:uiPriority="69" w:unhideWhenUsed="0"/>
-    <w:lsdException w:name="Dark List Accent 4" w:semiHidden="0" w:uiPriority="70" w:unhideWhenUsed="0"/>
-    <w:lsdException w:name="Colorful Shading Accent 4" w:semiHidden="0" w:uiPriority="71" w:unhideWhenUsed="0"/>
-    <w:lsdException w:name="Colorful List Accent 4" w:semiHidden="0" w:uiPriority="72" w:unhideWhenUsed="0"/>
-    <w:lsdException w:name="Colorful Grid Accent 4" w:semiHidden="0" w:uiPriority="73" w:unhideWhenUsed="0"/>
-    <w:lsdException w:name="Light Shading Accent 5" w:semiHidden="0" w:uiPriority="60" w:unhideWhenUsed="0"/>
-    <w:lsdException w:name="Light List Accent 5" w:semiHidden="0" w:uiPriority="61" w:unhideWhenUsed="0"/>
-    <w:lsdException w:name="Light Grid Accent 5" w:semiHidden="0" w:uiPriority="62" w:unhideWhenUsed="0"/>
-    <w:lsdException w:name="Medium Shading 1 Accent 5" w:semiHidden="0" w:uiPriority="63" w:unhideWhenUsed="0"/>
-    <w:lsdException w:name="Medium Shading 2 Accent 5" w:semiHidden="0" w:uiPriority="64" w:unhideWhenUsed="0"/>
-    <w:lsdException w:name="Medium List 1 Accent 5" w:semiHidden="0" w:uiPriority="65" w:unhideWhenUsed="0"/>
-    <w:lsdException w:name="Medium List 2 Accent 5" w:semiHidden="0" w:uiPriority="66" w:unhideWhenUsed="0"/>
-    <w:lsdException w:name="Medium Grid 1 Accent 5" w:semiHidden="0" w:uiPriority="67" w:unhideWhenUsed="0"/>
-    <w:lsdException w:name="Medium Grid 2 Accent 5" w:semiHidden="0" w:uiPriority="68" w:unhideWhenUsed="0"/>
-    <w:lsdException w:name="Medium Grid 3 Accent 5" w:semiHidden="0" w:uiPriority="69" w:unhideWhenUsed="0"/>
-    <w:lsdException w:name="Dark List Accent 5" w:semiHidden="0" w:uiPriority="70" w:unhideWhenUsed="0"/>
-    <w:lsdException w:name="Colorful Shading Accent 5" w:semiHidden="0" w:uiPriority="71" w:unhideWhenUsed="0"/>
-    <w:lsdException w:name="Colorful List Accent 5" w:semiHidden="0" w:uiPriority="72" w:unhideWhenUsed="0"/>
-    <w:lsdException w:name="Colorful Grid Accent 5" w:semiHidden="0" w:uiPriority="73" w:unhideWhenUsed="0"/>
-    <w:lsdException w:name="Light Shading Accent 6" w:semiHidden="0" w:uiPriority="60" w:unhideWhenUsed="0"/>
-    <w:lsdException w:name="Light List Accent 6" w:semiHidden="0" w:uiPriority="61" w:unhideWhenUsed="0"/>
-    <w:lsdException w:name="Light Grid Accent 6" w:semiHidden="0" w:uiPriority="62" w:unhideWhenUsed="0"/>
-    <w:lsdException w:name="Medium Shading 1 Accent 6" w:semiHidden="0" w:uiPriority="63" w:unhideWhenUsed="0"/>
-    <w:lsdException w:name="Medium Shading 2 Accent 6" w:semiHidden="0" w:uiPriority="64" w:unhideWhenUsed="0"/>
-    <w:lsdException w:name="Medium List 1 Accent 6" w:semiHidden="0" w:uiPriority="65" w:unhideWhenUsed="0"/>
-    <w:lsdException w:name="Medium List 2 Accent 6" w:semiHidden="0" w:uiPriority="66" w:unhideWhenUsed="0"/>
-    <w:lsdException w:name="Medium Grid 1 Accent 6" w:semiHidden="0" w:uiPriority="67" w:unhideWhenUsed="0"/>
-    <w:lsdException w:name="Medium Grid 2 Accent 6" w:semiHidden="0" w:uiPriority="68" w:unhideWhenUsed="0"/>
-    <w:lsdException w:name="Medium Grid 3 Accent 6" w:semiHidden="0" w:uiPriority="69" w:unhideWhenUsed="0"/>
-    <w:lsdException w:name="Dark List Accent 6" w:semiHidden="0" w:uiPriority="70" w:unhideWhenUsed="0"/>
-    <w:lsdException w:name="Colorful Shading Accent 6" w:semiHidden="0" w:uiPriority="71" w:unhideWhenUsed="0"/>
-    <w:lsdException w:name="Colorful List Accent 6" w:semiHidden="0" w:uiPriority="72" w:unhideWhenUsed="0"/>
-    <w:lsdException w:name="Colorful Grid Accent 6" w:semiHidden="0" w:uiPriority="73" w:unhideWhenUsed="0"/>
-    <w:lsdException w:name="Subtle Emphasis" w:semiHidden="0" w:uiPriority="19" w:unhideWhenUsed="0" w:qFormat="1"/>
-    <w:lsdException w:name="Intense Emphasis" w:semiHidden="0" w:uiPriority="21" w:unhideWhenUsed="0" w:qFormat="1"/>
-    <w:lsdException w:name="Subtle Reference" w:semiHidden="0" w:uiPriority="31" w:unhideWhenUsed="0" w:qFormat="1"/>
-    <w:lsdException w:name="Intense Reference" w:semiHidden="0" w:uiPriority="32" w:unhideWhenUsed="0" w:qFormat="1"/>
-    <w:lsdException w:name="Book Title" w:semiHidden="0" w:uiPriority="33" w:unhideWhenUsed="0" w:qFormat="1"/>
-    <w:lsdException w:name="Bibliography" w:uiPriority="37"/>
-    <w:lsdException w:name="TOC Heading" w:uiPriority="39" w:qFormat="1"/>
-  </w:latentStyles>
-  <w:style w:type="paragraph" w:default="1" w:styleId="a">
-    <w:name w:val="Normal"/>
-    <w:qFormat/>
-    <w:rsid w:val="00060258"/>
-    <w:pPr>
-      <w:spacing w:after="0" w:line="240" w:lineRule="auto"/>
-    </w:pPr>
-    <w:rPr>
-      <w:rFonts w:ascii="Times New Roman" w:hAnsi="Times New Roman"/>
-      <w:sz w:val="28"/>
-    </w:rPr>
-  </w:style>
-  <w:style w:type="paragraph" w:styleId="3">
-    <w:name w:val="heading 3"/>
-    <w:basedOn w:val="a"/>
-    <w:link w:val="30"/>
-    <w:uiPriority w:val="9"/>
-    <w:qFormat/>
-    <w:rsid w:val="004C23DE"/>
-    <w:pPr>
-      <w:spacing w:before="100" w:beforeAutospacing="1" w:after="100" w:afterAutospacing="1"/>
-      <w:outlineLvl w:val="2"/>
-    </w:pPr>
-    <w:rPr>
-      <w:rFonts w:eastAsia="Times New Roman" w:cs="Times New Roman"/>
-      <w:b/>
-      <w:bCs/>
-      <w:sz w:val="27"/>
-      <w:szCs w:val="27"/>
-      <w:lang w:eastAsia="ru-RU"/>
-    </w:rPr>
-  </w:style>
-  <w:style w:type="character" w:default="1" w:styleId="a0">
-    <w:name w:val="Default Paragraph Font"/>
-    <w:uiPriority w:val="1"/>
-    <w:semiHidden/>
-    <w:unhideWhenUsed/>
-  </w:style>
-  <w:style w:type="table" w:default="1" w:styleId="a1">
-    <w:name w:val="Normal Table"/>
-    <w:uiPriority w:val="99"/>
-    <w:semiHidden/>
-    <w:unhideWhenUsed/>
-    <w:tblPr>
-      <w:tblInd w:w="0" w:type="dxa"/>
-      <w:tblCellMar>
-        <w:top w:w="0" w:type="dxa"/>
-        <w:left w:w="108" w:type="dxa"/>
-        <w:bottom w:w="0" w:type="dxa"/>
-        <w:right w:w="108" w:type="dxa"/>
-      </w:tblCellMar>
-    </w:tblPr>
-  </w:style>
-  <w:style w:type="numbering" w:default="1" w:styleId="a2">
-    <w:name w:val="No List"/>
-    <w:uiPriority w:val="99"/>
-    <w:semiHidden/>
-    <w:unhideWhenUsed/>
-  </w:style>
-  <w:style w:type="paragraph" w:styleId="a3">
-    <w:name w:val="footer"/>
-    <w:basedOn w:val="a"/>
-    <w:link w:val="a4"/>
-    <w:uiPriority w:val="99"/>
-    <w:unhideWhenUsed/>
-    <w:rsid w:val="001F7A80"/>
-    <w:pPr>
-      <w:tabs>
-        <w:tab w:val="center" w:pos="4677"/>
-        <w:tab w:val="right" w:pos="9355"/>
-      </w:tabs>
-    </w:pPr>
-  </w:style>
-  <w:style w:type="character" w:customStyle="1" w:styleId="a4">
-    <w:name w:val="Нижний колонтитул Знак"/>
-    <w:basedOn w:val="a0"/>
-    <w:link w:val="a3"/>
-    <w:uiPriority w:val="99"/>
-    <w:rsid w:val="001F7A80"/>
-    <w:rPr>
-      <w:rFonts w:ascii="Times New Roman" w:hAnsi="Times New Roman"/>
-      <w:sz w:val="28"/>
-    </w:rPr>
-  </w:style>
-  <w:style w:type="paragraph" w:styleId="a5">
-    <w:name w:val="List Paragraph"/>
-    <w:basedOn w:val="a"/>
-    <w:uiPriority w:val="34"/>
-    <w:qFormat/>
-    <w:rsid w:val="003C133F"/>
-    <w:pPr>
-      <w:ind w:left="720"/>
-      <w:contextualSpacing/>
-    </w:pPr>
-  </w:style>
-  <w:style w:type="character" w:styleId="a6">
-    <w:name w:val="Placeholder Text"/>
-    <w:basedOn w:val="a0"/>
-    <w:uiPriority w:val="99"/>
-    <w:semiHidden/>
-    <w:rsid w:val="006D01B6"/>
-    <w:rPr>
-      <w:color w:val="808080"/>
-    </w:rPr>
-  </w:style>
-  <w:style w:type="paragraph" w:styleId="a7">
-    <w:name w:val="Normal (Web)"/>
-    <w:basedOn w:val="a"/>
-    <w:uiPriority w:val="99"/>
-    <w:semiHidden/>
-    <w:unhideWhenUsed/>
-    <w:rsid w:val="00EE57F2"/>
-    <w:pPr>
-      <w:spacing w:before="100" w:beforeAutospacing="1" w:after="100" w:afterAutospacing="1"/>
-    </w:pPr>
-    <w:rPr>
-      <w:rFonts w:eastAsia="Times New Roman" w:cs="Times New Roman"/>
-      <w:sz w:val="24"/>
-      <w:szCs w:val="24"/>
-      <w:lang w:eastAsia="ru-RU"/>
-    </w:rPr>
-  </w:style>
-  <w:style w:type="character" w:styleId="a8">
-    <w:name w:val="Strong"/>
-    <w:basedOn w:val="a0"/>
-    <w:uiPriority w:val="22"/>
-    <w:qFormat/>
-    <w:rsid w:val="00EE57F2"/>
-    <w:rPr>
-      <w:b/>
-      <w:bCs/>
-    </w:rPr>
-  </w:style>
-  <w:style w:type="character" w:customStyle="1" w:styleId="katex-mathml">
-    <w:name w:val="katex-mathml"/>
-    <w:basedOn w:val="a0"/>
-    <w:rsid w:val="00EE57F2"/>
-  </w:style>
-  <w:style w:type="character" w:customStyle="1" w:styleId="mord">
-    <w:name w:val="mord"/>
-    <w:basedOn w:val="a0"/>
-    <w:rsid w:val="00EE57F2"/>
-  </w:style>
-  <w:style w:type="character" w:customStyle="1" w:styleId="mopen">
-    <w:name w:val="mopen"/>
-    <w:basedOn w:val="a0"/>
-    <w:rsid w:val="00EE57F2"/>
-  </w:style>
-  <w:style w:type="character" w:customStyle="1" w:styleId="mclose">
-    <w:name w:val="mclose"/>
-    <w:basedOn w:val="a0"/>
-    <w:rsid w:val="00EE57F2"/>
-  </w:style>
-  <w:style w:type="character" w:customStyle="1" w:styleId="mrel">
-    <w:name w:val="mrel"/>
-    <w:basedOn w:val="a0"/>
-    <w:rsid w:val="00EE57F2"/>
-  </w:style>
-  <w:style w:type="character" w:customStyle="1" w:styleId="mpunct">
-    <w:name w:val="mpunct"/>
-    <w:basedOn w:val="a0"/>
-    <w:rsid w:val="00EE57F2"/>
-  </w:style>
-  <w:style w:type="character" w:customStyle="1" w:styleId="mop">
-    <w:name w:val="mop"/>
-    <w:basedOn w:val="a0"/>
-    <w:rsid w:val="00EE57F2"/>
-  </w:style>
-  <w:style w:type="character" w:customStyle="1" w:styleId="vlist-s">
-    <w:name w:val="vlist-s"/>
-    <w:basedOn w:val="a0"/>
-    <w:rsid w:val="00EE57F2"/>
-  </w:style>
-  <w:style w:type="character" w:customStyle="1" w:styleId="overflow-hidden">
-    <w:name w:val="overflow-hidden"/>
-    <w:basedOn w:val="a0"/>
-    <w:rsid w:val="00EE57F2"/>
-  </w:style>
-  <w:style w:type="character" w:customStyle="1" w:styleId="mbin">
-    <w:name w:val="mbin"/>
-    <w:basedOn w:val="a0"/>
-    <w:rsid w:val="00EE57F2"/>
-  </w:style>
-  <w:style w:type="character" w:customStyle="1" w:styleId="minner">
-    <w:name w:val="minner"/>
-    <w:basedOn w:val="a0"/>
-    <w:rsid w:val="00EE57F2"/>
-  </w:style>
-  <w:style w:type="character" w:customStyle="1" w:styleId="30">
-    <w:name w:val="Заголовок 3 Знак"/>
-    <w:basedOn w:val="a0"/>
-    <w:link w:val="3"/>
-    <w:uiPriority w:val="9"/>
-    <w:rsid w:val="004C23DE"/>
-    <w:rPr>
-      <w:rFonts w:ascii="Times New Roman" w:eastAsia="Times New Roman" w:hAnsi="Times New Roman" w:cs="Times New Roman"/>
-      <w:b/>
-      <w:bCs/>
-      <w:sz w:val="27"/>
-      <w:szCs w:val="27"/>
-      <w:lang w:eastAsia="ru-RU"/>
-    </w:rPr>
-  </w:style>
-  <w:style w:type="paragraph" w:styleId="a9">
-    <w:name w:val="Balloon Text"/>
-    <w:basedOn w:val="a"/>
-    <w:link w:val="aa"/>
-    <w:uiPriority w:val="99"/>
-    <w:semiHidden/>
-    <w:unhideWhenUsed/>
-    <w:rsid w:val="007757C7"/>
-    <w:rPr>
-      <w:rFonts w:ascii="Tahoma" w:hAnsi="Tahoma" w:cs="Tahoma"/>
-      <w:sz w:val="16"/>
-      <w:szCs w:val="16"/>
-    </w:rPr>
-  </w:style>
-  <w:style w:type="character" w:customStyle="1" w:styleId="aa">
-    <w:name w:val="Текст выноски Знак"/>
-    <w:basedOn w:val="a0"/>
-    <w:link w:val="a9"/>
-    <w:uiPriority w:val="99"/>
-    <w:semiHidden/>
-    <w:rsid w:val="007757C7"/>
-    <w:rPr>
-      <w:rFonts w:ascii="Tahoma" w:hAnsi="Tahoma" w:cs="Tahoma"/>
-      <w:sz w:val="16"/>
-      <w:szCs w:val="16"/>
-    </w:rPr>
-  </w:style>
-  <w:style w:type="character" w:styleId="ab">
-    <w:name w:val="Hyperlink"/>
-    <w:basedOn w:val="a0"/>
-    <w:uiPriority w:val="99"/>
-    <w:semiHidden/>
-    <w:unhideWhenUsed/>
-    <w:rsid w:val="00413C0A"/>
-    <w:rPr>
-      <w:color w:val="0000FF"/>
-      <w:u w:val="single"/>
-    </w:rPr>
-  </w:style>
-  <w:style w:type="character" w:customStyle="1" w:styleId="mi">
-    <w:name w:val="mi"/>
-    <w:basedOn w:val="a0"/>
-    <w:rsid w:val="00413C0A"/>
-  </w:style>
-  <w:style w:type="character" w:customStyle="1" w:styleId="mo">
-    <w:name w:val="mo"/>
-    <w:basedOn w:val="a0"/>
-    <w:rsid w:val="00413C0A"/>
-  </w:style>
-  <w:style w:type="character" w:customStyle="1" w:styleId="mn">
-    <w:name w:val="mn"/>
-    <w:basedOn w:val="a0"/>
-    <w:rsid w:val="00413C0A"/>
-  </w:style>
-</w:styles>
-</file>
-
-<file path=word/stylesWithEffects.xml><?xml version="1.0" encoding="utf-8"?>
-<w:styles xmlns:wpc="http://schemas.microsoft.com/office/word/2010/wordprocessingCanvas" xmlns:mc="http://schemas.openxmlformats.org/markup-compatibility/2006" xmlns:o="urn:schemas-microsoft-com:office:office" xmlns:r="http://schemas.openxmlformats.org/officeDocument/2006/relationships" xmlns:m="http://schemas.openxmlformats.org/officeDocument/2006/math" xmlns:v="urn:schemas-microsoft-com:vml" xmlns:wp14="http://schemas.microsoft.com/office/word/2010/wordprocessingDrawing" xmlns:wp="http://schemas.openxmlformats.org/drawingml/2006/wordprocessingDrawing" xmlns:w10="urn:schemas-microsoft-com:office:word" xmlns:w="http://schemas.openxmlformats.org/wordprocessingml/2006/main" xmlns:w14="http://schemas.microsoft.com/office/word/2010/wordml" xmlns:wpg="http://schemas.microsoft.com/office/word/2010/wordprocessingGroup" xmlns:wpi="http://schemas.microsoft.com/office/word/2010/wordprocessingInk" xmlns:wne="http://schemas.microsoft.com/office/word/2006/wordml" xmlns:wps="http://schemas.microsoft.com/office/word/2010/wordprocessingShape" mc:Ignorable="w14 wp14">
-  <w:docDefaults>
-    <w:rPrDefault>
-      <w:rPr>
-        <w:rFonts w:asciiTheme="minorHAnsi" w:eastAsiaTheme="minorHAnsi" w:hAnsiTheme="minorHAnsi" w:cstheme="minorBidi"/>
-        <w:sz w:val="22"/>
-        <w:szCs w:val="22"/>
-        <w:lang w:val="ru-RU" w:eastAsia="en-US" w:bidi="ar-SA"/>
-      </w:rPr>
-    </w:rPrDefault>
-    <w:pPrDefault>
-      <w:pPr>
-        <w:spacing w:after="160" w:line="259" w:lineRule="auto"/>
-      </w:pPr>
-    </w:pPrDefault>
-  </w:docDefaults>
-  <w:latentStyles w:defLockedState="0" w:defUIPriority="99" w:defSemiHidden="1" w:defUnhideWhenUsed="1" w:defQFormat="0" w:count="267">
-    <w:lsdException w:name="Normal" w:semiHidden="0" w:uiPriority="0" w:unhideWhenUsed="0" w:qFormat="1"/>
-    <w:lsdException w:name="heading 1" w:semiHidden="0" w:uiPriority="9" w:unhideWhenUsed="0" w:qFormat="1"/>
-    <w:lsdException w:name="heading 2" w:uiPriority="9" w:qFormat="1"/>
-    <w:lsdException w:name="heading 3" w:uiPriority="9" w:qFormat="1"/>
-    <w:lsdException w:name="heading 4" w:uiPriority="9" w:qFormat="1"/>
-    <w:lsdException w:name="heading 5" w:uiPriority="9" w:qFormat="1"/>
-    <w:lsdException w:name="heading 6" w:uiPriority="9" w:qFormat="1"/>
-    <w:lsdException w:name="heading 7" w:uiPriority="9" w:qFormat="1"/>
-    <w:lsdException w:name="heading 8" w:uiPriority="9" w:qFormat="1"/>
-    <w:lsdException w:name="heading 9" w:uiPriority="9" w:qFormat="1"/>
-    <w:lsdException w:name="toc 1" w:uiPriority="39"/>
-    <w:lsdException w:name="toc 2" w:uiPriority="39"/>
-    <w:lsdException w:name="toc 3" w:uiPriority="39"/>
-    <w:lsdException w:name="toc 4" w:uiPriority="39"/>
-    <w:lsdException w:name="toc 5" w:uiPriority="39"/>
-    <w:lsdException w:name="toc 6" w:uiPriority="39"/>
-    <w:lsdException w:name="toc 7" w:uiPriority="39"/>
-    <w:lsdException w:name="toc 8" w:uiPriority="39"/>
-    <w:lsdException w:name="toc 9" w:uiPriority="39"/>
-    <w:lsdException w:name="caption" w:uiPriority="35" w:qFormat="1"/>
-    <w:lsdException w:name="Title" w:semiHidden="0" w:uiPriority="10" w:unhideWhenUsed="0" w:qFormat="1"/>
-    <w:lsdException w:name="Default Paragraph Font" w:uiPriority="1"/>
-    <w:lsdException w:name="Subtitle" w:semiHidden="0" w:uiPriority="11" w:unhideWhenUsed="0" w:qFormat="1"/>
-    <w:lsdException w:name="Strong" w:semiHidden="0" w:uiPriority="22" w:unhideWhenUsed="0" w:qFormat="1"/>
-    <w:lsdException w:name="Emphasis" w:semiHidden="0" w:uiPriority="20" w:unhideWhenUsed="0" w:qFormat="1"/>
-    <w:lsdException w:name="Table Grid" w:semiHidden="0" w:uiPriority="39" w:unhideWhenUsed="0"/>
-    <w:lsdException w:name="Placeholder Text" w:unhideWhenUsed="0"/>
-    <w:lsdException w:name="No Spacing" w:semiHidden="0" w:uiPriority="1" w:unhideWhenUsed="0" w:qFormat="1"/>
-    <w:lsdException w:name="Light Shading" w:semiHidden="0" w:uiPriority="60" w:unhideWhenUsed="0"/>
-    <w:lsdException w:name="Light List" w:semiHidden="0" w:uiPriority="61" w:unhideWhenUsed="0"/>
-    <w:lsdException w:name="Light Grid" w:semiHidden="0" w:uiPriority="62" w:unhideWhenUsed="0"/>
-    <w:lsdException w:name="Medium Shading 1" w:semiHidden="0" w:uiPriority="63" w:unhideWhenUsed="0"/>
-    <w:lsdException w:name="Medium Shading 2" w:semiHidden="0" w:uiPriority="64" w:unhideWhenUsed="0"/>
-    <w:lsdException w:name="Medium List 1" w:semiHidden="0" w:uiPriority="65" w:unhideWhenUsed="0"/>
-    <w:lsdException w:name="Medium List 2" w:semiHidden="0" w:uiPriority="66" w:unhideWhenUsed="0"/>
-    <w:lsdException w:name="Medium Grid 1" w:semiHidden="0" w:uiPriority="67" w:unhideWhenUsed="0"/>
-    <w:lsdException w:name="Medium Grid 2" w:semiHidden="0" w:uiPriority="68" w:unhideWhenUsed="0"/>
-    <w:lsdException w:name="Medium Grid 3" w:semiHidden="0" w:uiPriority="69" w:unhideWhenUsed="0"/>
-    <w:lsdException w:name="Dark List" w:semiHidden="0" w:uiPriority="70" w:unhideWhenUsed="0"/>
-    <w:lsdException w:name="Colorful Shading" w:semiHidden="0" w:uiPriority="71" w:unhideWhenUsed="0"/>
-    <w:lsdException w:name="Colorful List" w:semiHidden="0" w:uiPriority="72" w:unhideWhenUsed="0"/>
-    <w:lsdException w:name="Colorful Grid" w:semiHidden="0" w:uiPriority="73" w:unhideWhenUsed="0"/>
-    <w:lsdException w:name="Light Shading Accent 1" w:semiHidden="0" w:uiPriority="60" w:unhideWhenUsed="0"/>
-    <w:lsdException w:name="Light List Accent 1" w:semiHidden="0" w:uiPriority="61" w:unhideWhenUsed="0"/>
-    <w:lsdException w:name="Light Grid Accent 1" w:semiHidden="0" w:uiPriority="62" w:unhideWhenUsed="0"/>
-    <w:lsdException w:name="Medium Shading 1 Accent 1" w:semiHidden="0" w:uiPriority="63" w:unhideWhenUsed="0"/>
-    <w:lsdException w:name="Medium Shading 2 Accent 1" w:semiHidden="0" w:uiPriority="64" w:unhideWhenUsed="0"/>
-    <w:lsdException w:name="Medium List 1 Accent 1" w:semiHidden="0" w:uiPriority="65" w:unhideWhenUsed="0"/>
-    <w:lsdException w:name="Revision" w:unhideWhenUsed="0"/>
-    <w:lsdException w:name="List Paragraph" w:semiHidden="0" w:uiPriority="34" w:unhideWhenUsed="0" w:qFormat="1"/>
-    <w:lsdException w:name="Quote" w:semiHidden="0" w:uiPriority="29" w:unhideWhenUsed="0" w:qFormat="1"/>
-    <w:lsdException w:name="Intense Quote" w:semiHidden="0" w:uiPriority="30" w:unhideWhenUsed="0" w:qFormat="1"/>
-    <w:lsdException w:name="Medium List 2 Accent 1" w:semiHidden="0" w:uiPriority="66" w:unhideWhenUsed="0"/>
-    <w:lsdException w:name="Medium Grid 1 Accent 1" w:semiHidden="0" w:uiPriority="67" w:unhideWhenUsed="0"/>
-    <w:lsdException w:name="Medium Grid 2 Accent 1" w:semiHidden="0" w:uiPriority="68" w:unhideWhenUsed="0"/>
-    <w:lsdException w:name="Medium Grid 3 Accent 1" w:semiHidden="0" w:uiPriority="69" w:unhideWhenUsed="0"/>
-    <w:lsdException w:name="Dark List Accent 1" w:semiHidden="0" w:uiPriority="70" w:unhideWhenUsed="0"/>
-    <w:lsdException w:name="Colorful Shading Accent 1" w:semiHidden="0" w:uiPriority="71" w:unhideWhenUsed="0"/>
-    <w:lsdException w:name="Colorful List Accent 1" w:semiHidden="0" w:uiPriority="72" w:unhideWhenUsed="0"/>
-    <w:lsdException w:name="Colorful Grid Accent 1" w:semiHidden="0" w:uiPriority="73" w:unhideWhenUsed="0"/>
-    <w:lsdException w:name="Light Shading Accent 2" w:semiHidden="0" w:uiPriority="60" w:unhideWhenUsed="0"/>
-    <w:lsdException w:name="Light List Accent 2" w:semiHidden="0" w:uiPriority="61" w:unhideWhenUsed="0"/>
-    <w:lsdException w:name="Light Grid Accent 2" w:semiHidden="0" w:uiPriority="62" w:unhideWhenUsed="0"/>
-    <w:lsdException w:name="Medium Shading 1 Accent 2" w:semiHidden="0" w:uiPriority="63" w:unhideWhenUsed="0"/>
-    <w:lsdException w:name="Medium Shading 2 Accent 2" w:semiHidden="0" w:uiPriority="64" w:unhideWhenUsed="0"/>
-    <w:lsdException w:name="Medium List 1 Accent 2" w:semiHidden="0" w:uiPriority="65" w:unhideWhenUsed="0"/>
-    <w:lsdException w:name="Medium List 2 Accent 2" w:semiHidden="0" w:uiPriority="66" w:unhideWhenUsed="0"/>
-    <w:lsdException w:name="Medium Grid 1 Accent 2" w:semiHidden="0" w:uiPriority="67" w:unhideWhenUsed="0"/>
-    <w:lsdException w:name="Medium Grid 2 Accent 2" w:semiHidden="0" w:uiPriority="68" w:unhideWhenUsed="0"/>
-    <w:lsdException w:name="Medium Grid 3 Accent 2" w:semiHidden="0" w:uiPriority="69" w:unhideWhenUsed="0"/>
-    <w:lsdException w:name="Dark List Accent 2" w:semiHidden="0" w:uiPriority="70" w:unhideWhenUsed="0"/>
-    <w:lsdException w:name="Colorful Shading Accent 2" w:semiHidden="0" w:uiPriority="71" w:unhideWhenUsed="0"/>
-    <w:lsdException w:name="Colorful List Accent 2" w:semiHidden="0" w:uiPriority="72" w:unhideWhenUsed="0"/>
-    <w:lsdException w:name="Colorful Grid Accent 2" w:semiHidden="0" w:uiPriority="73" w:unhideWhenUsed="0"/>
-    <w:lsdException w:name="Light Shading Accent 3" w:semiHidden="0" w:uiPriority="60" w:unhideWhenUsed="0"/>
-    <w:lsdException w:name="Light List Accent 3" w:semiHidden="0" w:uiPriority="61" w:unhideWhenUsed="0"/>
-    <w:lsdException w:name="Light Grid Accent 3" w:semiHidden="0" w:uiPriority="62" w:unhideWhenUsed="0"/>
-    <w:lsdException w:name="Medium Shading 1 Accent 3" w:semiHidden="0" w:uiPriority="63" w:unhideWhenUsed="0"/>
-    <w:lsdException w:name="Medium Shading 2 Accent 3" w:semiHidden="0" w:uiPriority="64" w:unhideWhenUsed="0"/>
-    <w:lsdException w:name="Medium List 1 Accent 3" w:semiHidden="0" w:uiPriority="65" w:unhideWhenUsed="0"/>
-    <w:lsdException w:name="Medium List 2 Accent 3" w:semiHidden="0" w:uiPriority="66" w:unhideWhenUsed="0"/>
-    <w:lsdException w:name="Medium Grid 1 Accent 3" w:semiHidden="0" w:uiPriority="67" w:unhideWhenUsed="0"/>
-    <w:lsdException w:name="Medium Grid 2 Accent 3" w:semiHidden="0" w:uiPriority="68" w:unhideWhenUsed="0"/>
-    <w:lsdException w:name="Medium Grid 3 Accent 3" w:semiHidden="0" w:uiPriority="69" w:unhideWhenUsed="0"/>
-    <w:lsdException w:name="Dark List Accent 3" w:semiHidden="0" w:uiPriority="70" w:unhideWhenUsed="0"/>
-    <w:lsdException w:name="Colorful Shading Accent 3" w:semiHidden="0" w:uiPriority="71" w:unhideWhenUsed="0"/>
-    <w:lsdException w:name="Colorful List Accent 3" w:semiHidden="0" w:uiPriority="72" w:unhideWhenUsed="0"/>
-    <w:lsdException w:name="Colorful Grid Accent 3" w:semiHidden="0" w:uiPriority="73" w:unhideWhenUsed="0"/>
-    <w:lsdException w:name="Light Shading Accent 4" w:semiHidden="0" w:uiPriority="60" w:unhideWhenUsed="0"/>
-    <w:lsdException w:name="Light List Accent 4" w:semiHidden="0" w:uiPriority="61" w:unhideWhenUsed="0"/>
-    <w:lsdException w:name="Light Grid Accent 4" w:semiHidden="0" w:uiPriority="62" w:unhideWhenUsed="0"/>
-    <w:lsdException w:name="Medium Shading 1 Accent 4" w:semiHidden="0" w:uiPriority="63" w:unhideWhenUsed="0"/>
-    <w:lsdException w:name="Medium Shading 2 Accent 4" w:semiHidden="0" w:uiPriority="64" w:unhideWhenUsed="0"/>
-    <w:lsdException w:name="Medium List 1 Accent 4" w:semiHidden="0" w:uiPriority="65" w:unhideWhenUsed="0"/>
-    <w:lsdException w:name="Medium List 2 Accent 4" w:semiHidden="0" w:uiPriority="66" w:unhideWhenUsed="0"/>
-    <w:lsdException w:name="Medium Grid 1 Accent 4" w:semiHidden="0" w:uiPriority="67" w:unhideWhenUsed="0"/>
-    <w:lsdException w:name="Medium Grid 2 Accent 4" w:semiHidden="0" w:uiPriority="68" w:unhideWhenUsed="0"/>
-    <w:lsdException w:name="Medium Grid 3 Accent 4" w:semiHidden="0" w:uiPriority="69" w:unhideWhenUsed="0"/>
-    <w:lsdException w:name="Dark List Accent 4" w:semiHidden="0" w:uiPriority="70" w:unhideWhenUsed="0"/>
-    <w:lsdException w:name="Colorful Shading Accent 4" w:semiHidden="0" w:uiPriority="71" w:unhideWhenUsed="0"/>
-    <w:lsdException w:name="Colorful List Accent 4" w:semiHidden="0" w:uiPriority="72" w:unhideWhenUsed="0"/>
-    <w:lsdException w:name="Colorful Grid Accent 4" w:semiHidden="0" w:uiPriority="73" w:unhideWhenUsed="0"/>
-    <w:lsdException w:name="Light Shading Accent 5" w:semiHidden="0" w:uiPriority="60" w:unhideWhenUsed="0"/>
-    <w:lsdException w:name="Light List Accent 5" w:semiHidden="0" w:uiPriority="61" w:unhideWhenUsed="0"/>
-    <w:lsdException w:name="Light Grid Accent 5" w:semiHidden="0" w:uiPriority="62" w:unhideWhenUsed="0"/>
-    <w:lsdException w:name="Medium Shading 1 Accent 5" w:semiHidden="0" w:uiPriority="63" w:unhideWhenUsed="0"/>
-    <w:lsdException w:name="Medium Shading 2 Accent 5" w:semiHidden="0" w:uiPriority="64" w:unhideWhenUsed="0"/>
-    <w:lsdException w:name="Medium List 1 Accent 5" w:semiHidden="0" w:uiPriority="65" w:unhideWhenUsed="0"/>
-    <w:lsdException w:name="Medium List 2 Accent 5" w:semiHidden="0" w:uiPriority="66" w:unhideWhenUsed="0"/>
-    <w:lsdException w:name="Medium Grid 1 Accent 5" w:semiHidden="0" w:uiPriority="67" w:unhideWhenUsed="0"/>
-    <w:lsdException w:name="Medium Grid 2 Accent 5" w:semiHidden="0" w:uiPriority="68" w:unhideWhenUsed="0"/>
-    <w:lsdException w:name="Medium Grid 3 Accent 5" w:semiHidden="0" w:uiPriority="69" w:unhideWhenUsed="0"/>
-    <w:lsdException w:name="Dark List Accent 5" w:semiHidden="0" w:uiPriority="70" w:unhideWhenUsed="0"/>
-    <w:lsdException w:name="Colorful Shading Accent 5" w:semiHidden="0" w:uiPriority="71" w:unhideWhenUsed="0"/>
-    <w:lsdException w:name="Colorful List Accent 5" w:semiHidden="0" w:uiPriority="72" w:unhideWhenUsed="0"/>
-    <w:lsdException w:name="Colorful Grid Accent 5" w:semiHidden="0" w:uiPriority="73" w:unhideWhenUsed="0"/>
-    <w:lsdException w:name="Light Shading Accent 6" w:semiHidden="0" w:uiPriority="60" w:unhideWhenUsed="0"/>
-    <w:lsdException w:name="Light List Accent 6" w:semiHidden="0" w:uiPriority="61" w:unhideWhenUsed="0"/>
-    <w:lsdException w:name="Light Grid Accent 6" w:semiHidden="0" w:uiPriority="62" w:unhideWhenUsed="0"/>
-    <w:lsdException w:name="Medium Shading 1 Accent 6" w:semiHidden="0" w:uiPriority="63" w:unhideWhenUsed="0"/>
-    <w:lsdException w:name="Medium Shading 2 Accent 6" w:semiHidden="0" w:uiPriority="64" w:unhideWhenUsed="0"/>
-    <w:lsdException w:name="Medium List 1 Accent 6" w:semiHidden="0" w:uiPriority="65" w:unhideWhenUsed="0"/>
-    <w:lsdException w:name="Medium List 2 Accent 6" w:semiHidden="0" w:uiPriority="66" w:unhideWhenUsed="0"/>
-    <w:lsdException w:name="Medium Grid 1 Accent 6" w:semiHidden="0" w:uiPriority="67" w:unhideWhenUsed="0"/>
-    <w:lsdException w:name="Medium Grid 2 Accent 6" w:semiHidden="0" w:uiPriority="68" w:unhideWhenUsed="0"/>
-    <w:lsdException w:name="Medium Grid 3 Accent 6" w:semiHidden="0" w:uiPriority="69" w:unhideWhenUsed="0"/>
-    <w:lsdException w:name="Dark List Accent 6" w:semiHidden="0" w:uiPriority="70" w:unhideWhenUsed="0"/>
-    <w:lsdException w:name="Colorful Shading Accent 6" w:semiHidden="0" w:uiPriority="71" w:unhideWhenUsed="0"/>
-    <w:lsdException w:name="Colorful List Accent 6" w:semiHidden="0" w:uiPriority="72" w:unhideWhenUsed="0"/>
-    <w:lsdException w:name="Colorful Grid Accent 6" w:semiHidden="0" w:uiPriority="73" w:unhideWhenUsed="0"/>
-    <w:lsdException w:name="Subtle Emphasis" w:semiHidden="0" w:uiPriority="19" w:unhideWhenUsed="0" w:qFormat="1"/>
-    <w:lsdException w:name="Intense Emphasis" w:semiHidden="0" w:uiPriority="21" w:unhideWhenUsed="0" w:qFormat="1"/>
-    <w:lsdException w:name="Subtle Reference" w:semiHidden="0" w:uiPriority="31" w:unhideWhenUsed="0" w:qFormat="1"/>
-    <w:lsdException w:name="Intense Reference" w:semiHidden="0" w:uiPriority="32" w:unhideWhenUsed="0" w:qFormat="1"/>
-    <w:lsdException w:name="Book Title" w:semiHidden="0" w:uiPriority="33" w:unhideWhenUsed="0" w:qFormat="1"/>
-    <w:lsdException w:name="Bibliography" w:uiPriority="37"/>
-    <w:lsdException w:name="TOC Heading" w:uiPriority="39" w:qFormat="1"/>
+  <w:latentStyles w:defLockedState="0" w:defUIPriority="99" w:defSemiHidden="0" w:defUnhideWhenUsed="0" w:defQFormat="0" w:count="376">
+    <w:lsdException w:name="Normal" w:uiPriority="0" w:qFormat="1"/>
+    <w:lsdException w:name="heading 1" w:uiPriority="9" w:qFormat="1"/>
+    <w:lsdException w:name="heading 2" w:semiHidden="1" w:uiPriority="9" w:unhideWhenUsed="1" w:qFormat="1"/>
+    <w:lsdException w:name="heading 3" w:semiHidden="1" w:uiPriority="9" w:unhideWhenUsed="1" w:qFormat="1"/>
+    <w:lsdException w:name="heading 4" w:semiHidden="1" w:uiPriority="9" w:unhideWhenUsed="1" w:qFormat="1"/>
+    <w:lsdException w:name="heading 5" w:semiHidden="1" w:uiPriority="9" w:unhideWhenUsed="1" w:qFormat="1"/>
+    <w:lsdException w:name="heading 6" w:semiHidden="1" w:uiPriority="9" w:unhideWhenUsed="1" w:qFormat="1"/>
+    <w:lsdException w:name="heading 7" w:semiHidden="1" w:uiPriority="9" w:unhideWhenUsed="1" w:qFormat="1"/>
+    <w:lsdException w:name="heading 8" w:semiHidden="1" w:uiPriority="9" w:unhideWhenUsed="1" w:qFormat="1"/>
+    <w:lsdException w:name="heading 9" w:semiHidden="1" w:uiPriority="9" w:unhideWhenUsed="1" w:qFormat="1"/>
+    <w:lsdException w:name="index 1" w:semiHidden="1" w:unhideWhenUsed="1"/>
+    <w:lsdException w:name="index 2" w:semiHidden="1" w:unhideWhenUsed="1"/>
+    <w:lsdException w:name="index 3" w:semiHidden="1" w:unhideWhenUsed="1"/>
+    <w:lsdException w:name="index 4" w:semiHidden="1" w:unhideWhenUsed="1"/>
+    <w:lsdException w:name="index 5" w:semiHidden="1" w:unhideWhenUsed="1"/>
+    <w:lsdException w:name="index 6" w:semiHidden="1" w:unhideWhenUsed="1"/>
+    <w:lsdException w:name="index 7" w:semiHidden="1" w:unhideWhenUsed="1"/>
+    <w:lsdException w:name="index 8" w:semiHidden="1" w:unhideWhenUsed="1"/>
+    <w:lsdException w:name="index 9" w:semiHidden="1" w:unhideWhenUsed="1"/>
+    <w:lsdException w:name="toc 1" w:semiHidden="1" w:uiPriority="39" w:unhideWhenUsed="1"/>
+    <w:lsdException w:name="toc 2" w:semiHidden="1" w:uiPriority="39" w:unhideWhenUsed="1"/>
+    <w:lsdException w:name="toc 3" w:semiHidden="1" w:uiPriority="39" w:unhideWhenUsed="1"/>
+    <w:lsdException w:name="toc 4" w:semiHidden="1" w:uiPriority="39" w:unhideWhenUsed="1"/>
+    <w:lsdException w:name="toc 5" w:semiHidden="1" w:uiPriority="39" w:unhideWhenUsed="1"/>
+    <w:lsdException w:name="toc 6" w:semiHidden="1" w:uiPriority="39" w:unhideWhenUsed="1"/>
+    <w:lsdException w:name="toc 7" w:semiHidden="1" w:uiPriority="39" w:unhideWhenUsed="1"/>
+    <w:lsdException w:name="toc 8" w:semiHidden="1" w:uiPriority="39" w:unhideWhenUsed="1"/>
+    <w:lsdException w:name="toc 9" w:semiHidden="1" w:uiPriority="39" w:unhideWhenUsed="1"/>
+    <w:lsdException w:name="Normal Indent" w:semiHidden="1" w:unhideWhenUsed="1"/>
+    <w:lsdException w:name="footnote text" w:semiHidden="1" w:unhideWhenUsed="1"/>
+    <w:lsdException w:name="annotation text" w:semiHidden="1" w:unhideWhenUsed="1"/>
+    <w:lsdException w:name="header" w:semiHidden="1" w:unhideWhenUsed="1"/>
+    <w:lsdException w:name="footer" w:semiHidden="1" w:unhideWhenUsed="1"/>
+    <w:lsdException w:name="index heading" w:semiHidden="1" w:unhideWhenUsed="1"/>
+    <w:lsdException w:name="caption" w:semiHidden="1" w:uiPriority="35" w:unhideWhenUsed="1" w:qFormat="1"/>
+    <w:lsdException w:name="table of figures" w:semiHidden="1" w:unhideWhenUsed="1"/>
+    <w:lsdException w:name="envelope address" w:semiHidden="1" w:unhideWhenUsed="1"/>
+    <w:lsdException w:name="envelope return" w:semiHidden="1" w:unhideWhenUsed="1"/>
+    <w:lsdException w:name="footnote reference" w:semiHidden="1" w:unhideWhenUsed="1"/>
+    <w:lsdException w:name="annotation reference" w:semiHidden="1" w:unhideWhenUsed="1"/>
+    <w:lsdException w:name="line number" w:semiHidden="1" w:unhideWhenUsed="1"/>
+    <w:lsdException w:name="page number" w:semiHidden="1" w:unhideWhenUsed="1"/>
+    <w:lsdException w:name="endnote reference" w:semiHidden="1" w:unhideWhenUsed="1"/>
+    <w:lsdException w:name="endnote text" w:semiHidden="1" w:unhideWhenUsed="1"/>
+    <w:lsdException w:name="table of authorities" w:semiHidden="1" w:unhideWhenUsed="1"/>
+    <w:lsdException w:name="macro" w:semiHidden="1" w:unhideWhenUsed="1"/>
+    <w:lsdException w:name="toa heading" w:semiHidden="1" w:unhideWhenUsed="1"/>
+    <w:lsdException w:name="List" w:semiHidden="1" w:unhideWhenUsed="1"/>
+    <w:lsdException w:name="List Bullet" w:semiHidden="1" w:unhideWhenUsed="1"/>
+    <w:lsdException w:name="List Number" w:semiHidden="1" w:unhideWhenUsed="1"/>
+    <w:lsdException w:name="List 2" w:semiHidden="1" w:unhideWhenUsed="1"/>
+    <w:lsdException w:name="List 3" w:semiHidden="1" w:unhideWhenUsed="1"/>
+    <w:lsdException w:name="List 4" w:semiHidden="1" w:unhideWhenUsed="1"/>
+    <w:lsdException w:name="List 5" w:semiHidden="1" w:unhideWhenUsed="1"/>
+    <w:lsdException w:name="List Bullet 2" w:semiHidden="1" w:unhideWhenUsed="1"/>
+    <w:lsdException w:name="List Bullet 3" w:semiHidden="1" w:unhideWhenUsed="1"/>
+    <w:lsdException w:name="List Bullet 4" w:semiHidden="1" w:unhideWhenUsed="1"/>
+    <w:lsdException w:name="List Bullet 5" w:semiHidden="1" w:unhideWhenUsed="1"/>
+    <w:lsdException w:name="List Number 2" w:semiHidden="1" w:unhideWhenUsed="1"/>
+    <w:lsdException w:name="List Number 3" w:semiHidden="1" w:unhideWhenUsed="1"/>
+    <w:lsdException w:name="List Number 4" w:semiHidden="1" w:unhideWhenUsed="1"/>
+    <w:lsdException w:name="List Number 5" w:semiHidden="1" w:unhideWhenUsed="1"/>
+    <w:lsdException w:name="Title" w:uiPriority="10" w:qFormat="1"/>
+    <w:lsdException w:name="Closing" w:semiHidden="1" w:unhideWhenUsed="1"/>
+    <w:lsdException w:name="Signature" w:semiHidden="1" w:unhideWhenUsed="1"/>
+    <w:lsdException w:name="Default Paragraph Font" w:semiHidden="1" w:uiPriority="1" w:unhideWhenUsed="1"/>
+    <w:lsdException w:name="Body Text" w:semiHidden="1" w:unhideWhenUsed="1"/>
+    <w:lsdException w:name="Body Text Indent" w:semiHidden="1" w:unhideWhenUsed="1"/>
+    <w:lsdException w:name="List Continue" w:semiHidden="1" w:unhideWhenUsed="1"/>
+    <w:lsdException w:name="List Continue 2" w:semiHidden="1" w:unhideWhenUsed="1"/>
+    <w:lsdException w:name="List Continue 3" w:semiHidden="1" w:unhideWhenUsed="1"/>
+    <w:lsdException w:name="List Continue 4" w:semiHidden="1" w:unhideWhenUsed="1"/>
+    <w:lsdException w:name="List Continue 5" w:semiHidden="1" w:unhideWhenUsed="1"/>
+    <w:lsdException w:name="Message Header" w:semiHidden="1" w:unhideWhenUsed="1"/>
+    <w:lsdException w:name="Subtitle" w:uiPriority="11" w:qFormat="1"/>
+    <w:lsdException w:name="Salutation" w:semiHidden="1" w:unhideWhenUsed="1"/>
+    <w:lsdException w:name="Date" w:semiHidden="1" w:unhideWhenUsed="1"/>
+    <w:lsdException w:name="Body Text First Indent" w:semiHidden="1" w:unhideWhenUsed="1"/>
+    <w:lsdException w:name="Body Text First Indent 2" w:semiHidden="1" w:unhideWhenUsed="1"/>
+    <w:lsdException w:name="Note Heading" w:semiHidden="1" w:unhideWhenUsed="1"/>
+    <w:lsdException w:name="Body Text 2" w:semiHidden="1" w:unhideWhenUsed="1"/>
+    <w:lsdException w:name="Body Text 3" w:semiHidden="1" w:unhideWhenUsed="1"/>
+    <w:lsdException w:name="Body Text Indent 2" w:semiHidden="1" w:unhideWhenUsed="1"/>
+    <w:lsdException w:name="Body Text Indent 3" w:semiHidden="1" w:unhideWhenUsed="1"/>
+    <w:lsdException w:name="Block Text" w:semiHidden="1" w:unhideWhenUsed="1"/>
+    <w:lsdException w:name="Hyperlink" w:semiHidden="1" w:unhideWhenUsed="1"/>
+    <w:lsdException w:name="FollowedHyperlink" w:semiHidden="1" w:unhideWhenUsed="1"/>
+    <w:lsdException w:name="Strong" w:uiPriority="22" w:qFormat="1"/>
+    <w:lsdException w:name="Emphasis" w:uiPriority="20" w:qFormat="1"/>
+    <w:lsdException w:name="Document Map" w:semiHidden="1" w:unhideWhenUsed="1"/>
+    <w:lsdException w:name="Plain Text" w:semiHidden="1" w:unhideWhenUsed="1"/>
+    <w:lsdException w:name="E-mail Signature" w:semiHidden="1" w:unhideWhenUsed="1"/>
+    <w:lsdException w:name="HTML Top of Form" w:semiHidden="1" w:unhideWhenUsed="1"/>
+    <w:lsdException w:name="HTML Bottom of Form" w:semiHidden="1" w:unhideWhenUsed="1"/>
+    <w:lsdException w:name="Normal (Web)" w:semiHidden="1" w:unhideWhenUsed="1"/>
+    <w:lsdException w:name="HTML Acronym" w:semiHidden="1" w:unhideWhenUsed="1"/>
+    <w:lsdException w:name="HTML Address" w:semiHidden="1" w:unhideWhenUsed="1"/>
+    <w:lsdException w:name="HTML Cite" w:semiHidden="1" w:unhideWhenUsed="1"/>
+    <w:lsdException w:name="HTML Code" w:semiHidden="1" w:unhideWhenUsed="1"/>
+    <w:lsdException w:name="HTML Definition" w:semiHidden="1" w:unhideWhenUsed="1"/>
+    <w:lsdException w:name="HTML Keyboard" w:semiHidden="1" w:unhideWhenUsed="1"/>
+    <w:lsdException w:name="HTML Preformatted" w:semiHidden="1" w:unhideWhenUsed="1"/>
+    <w:lsdException w:name="HTML Sample" w:semiHidden="1" w:unhideWhenUsed="1"/>
+    <w:lsdException w:name="HTML Typewriter" w:semiHidden="1" w:unhideWhenUsed="1"/>
+    <w:lsdException w:name="HTML Variable" w:semiHidden="1" w:unhideWhenUsed="1"/>
+    <w:lsdException w:name="Normal Table" w:semiHidden="1" w:unhideWhenUsed="1"/>
+    <w:lsdException w:name="annotation subject" w:semiHidden="1" w:unhideWhenUsed="1"/>
+    <w:lsdException w:name="No List" w:semiHidden="1" w:unhideWhenUsed="1"/>
+    <w:lsdException w:name="Outline List 1" w:semiHidden="1" w:unhideWhenUsed="1"/>
+    <w:lsdException w:name="Outline List 2" w:semiHidden="1" w:unhideWhenUsed="1"/>
+    <w:lsdException w:name="Outline List 3" w:semiHidden="1" w:unhideWhenUsed="1"/>
+    <w:lsdException w:name="Table Simple 1" w:semiHidden="1" w:unhideWhenUsed="1"/>
+    <w:lsdException w:name="Table Simple 2" w:semiHidden="1" w:unhideWhenUsed="1"/>
+    <w:lsdException w:name="Table Simple 3" w:semiHidden="1" w:unhideWhenUsed="1"/>
+    <w:lsdException w:name="Table Classic 1" w:semiHidden="1" w:unhideWhenUsed="1"/>
+    <w:lsdException w:name="Table Classic 2" w:semiHidden="1" w:unhideWhenUsed="1"/>
+    <w:lsdException w:name="Table Classic 3" w:semiHidden="1" w:unhideWhenUsed="1"/>
+    <w:lsdException w:name="Table Classic 4" w:semiHidden="1" w:unhideWhenUsed="1"/>
+    <w:lsdException w:name="Table Colorful 1" w:semiHidden="1" w:unhideWhenUsed="1"/>
+    <w:lsdException w:name="Table Colorful 2" w:semiHidden="1" w:unhideWhenUsed="1"/>
+    <w:lsdException w:name="Table Colorful 3" w:semiHidden="1" w:unhideWhenUsed="1"/>
+    <w:lsdException w:name="Table Columns 1" w:semiHidden="1" w:unhideWhenUsed="1"/>
+    <w:lsdException w:name="Table Columns 2" w:semiHidden="1" w:unhideWhenUsed="1"/>
+    <w:lsdException w:name="Table Columns 3" w:semiHidden="1" w:unhideWhenUsed="1"/>
+    <w:lsdException w:name="Table Columns 4" w:semiHidden="1" w:unhideWhenUsed="1"/>
+    <w:lsdException w:name="Table Columns 5" w:semiHidden="1" w:unhideWhenUsed="1"/>
+    <w:lsdException w:name="Table Grid 1" w:semiHidden="1" w:unhideWhenUsed="1"/>
+    <w:lsdException w:name="Table Grid 2" w:semiHidden="1" w:unhideWhenUsed="1"/>
+    <w:lsdException w:name="Table Grid 3" w:semiHidden="1" w:unhideWhenUsed="1"/>
+    <w:lsdException w:name="Table Grid 4" w:semiHidden="1" w:unhideWhenUsed="1"/>
+    <w:lsdException w:name="Table Grid 5" w:semiHidden="1" w:unhideWhenUsed="1"/>
+    <w:lsdException w:name="Table Grid 6" w:semiHidden="1" w:unhideWhenUsed="1"/>
+    <w:lsdException w:name="Table Grid 7" w:semiHidden="1" w:unhideWhenUsed="1"/>
+    <w:lsdException w:name="Table Grid 8" w:semiHidden="1" w:unhideWhenUsed="1"/>
+    <w:lsdException w:name="Table List 1" w:semiHidden="1" w:unhideWhenUsed="1"/>
+    <w:lsdException w:name="Table List 2" w:semiHidden="1" w:unhideWhenUsed="1"/>
+    <w:lsdException w:name="Table List 3" w:semiHidden="1" w:unhideWhenUsed="1"/>
+    <w:lsdException w:name="Table List 4" w:semiHidden="1" w:unhideWhenUsed="1"/>
+    <w:lsdException w:name="Table List 5" w:semiHidden="1" w:unhideWhenUsed="1"/>
+    <w:lsdException w:name="Table List 6" w:semiHidden="1" w:unhideWhenUsed="1"/>
+    <w:lsdException w:name="Table List 7" w:semiHidden="1" w:unhideWhenUsed="1"/>
+    <w:lsdException w:name="Table List 8" w:semiHidden="1" w:unhideWhenUsed="1"/>
+    <w:lsdException w:name="Table 3D effects 1" w:semiHidden="1" w:unhideWhenUsed="1"/>
+    <w:lsdException w:name="Table 3D effects 2" w:semiHidden="1" w:unhideWhenUsed="1"/>
+    <w:lsdException w:name="Table 3D effects 3" w:semiHidden="1" w:unhideWhenUsed="1"/>
+    <w:lsdException w:name="Table Contemporary" w:semiHidden="1" w:unhideWhenUsed="1"/>
+    <w:lsdException w:name="Table Elegant" w:semiHidden="1" w:unhideWhenUsed="1"/>
+    <w:lsdException w:name="Table Professional" w:semiHidden="1" w:unhideWhenUsed="1"/>
+    <w:lsdException w:name="Table Subtle 1" w:semiHidden="1" w:unhideWhenUsed="1"/>
+    <w:lsdException w:name="Table Subtle 2" w:semiHidden="1" w:unhideWhenUsed="1"/>
+    <w:lsdException w:name="Table Web 1" w:semiHidden="1" w:unhideWhenUsed="1"/>
+    <w:lsdException w:name="Table Web 2" w:semiHidden="1" w:unhideWhenUsed="1"/>
+    <w:lsdException w:name="Table Web 3" w:semiHidden="1" w:unhideWhenUsed="1"/>
+    <w:lsdException w:name="Balloon Text" w:semiHidden="1" w:unhideWhenUsed="1"/>
+    <w:lsdException w:name="Table Grid" w:uiPriority="39"/>
+    <w:lsdException w:name="Table Theme" w:semiHidden="1" w:unhideWhenUsed="1"/>
+    <w:lsdException w:name="Placeholder Text" w:semiHidden="1"/>
+    <w:lsdException w:name="No Spacing" w:uiPriority="1" w:qFormat="1"/>
+    <w:lsdException w:name="Light Shading" w:uiPriority="60"/>
+    <w:lsdException w:name="Light List" w:uiPriority="61"/>
+    <w:lsdException w:name="Light Grid" w:uiPriority="62"/>
+    <w:lsdException w:name="Medium Shading 1" w:uiPriority="63"/>
+    <w:lsdException w:name="Medium Shading 2" w:uiPriority="64"/>
+    <w:lsdException w:name="Medium List 1" w:uiPriority="65"/>
+    <w:lsdException w:name="Medium List 2" w:uiPriority="66"/>
+    <w:lsdException w:name="Medium Grid 1" w:uiPriority="67"/>
+    <w:lsdException w:name="Medium Grid 2" w:uiPriority="68"/>
+    <w:lsdException w:name="Medium Grid 3" w:uiPriority="69"/>
+    <w:lsdException w:name="Dark List" w:uiPriority="70"/>
+    <w:lsdException w:name="Colorful Shading" w:uiPriority="71"/>
+    <w:lsdException w:name="Colorful List" w:uiPriority="72"/>
+    <w:lsdException w:name="Colorful Grid" w:uiPriority="73"/>
+    <w:lsdException w:name="Light Shading Accent 1" w:uiPriority="60"/>
+    <w:lsdException w:name="Light List Accent 1" w:uiPriority="61"/>
+    <w:lsdException w:name="Light Grid Accent 1" w:uiPriority="62"/>
+    <w:lsdException w:name="Medium Shading 1 Accent 1" w:uiPriority="63"/>
+    <w:lsdException w:name="Medium Shading 2 Accent 1" w:uiPriority="64"/>
+    <w:lsdException w:name="Medium List 1 Accent 1" w:uiPriority="65"/>
+    <w:lsdException w:name="Revision" w:semiHidden="1"/>
+    <w:lsdException w:name="List Paragraph" w:uiPriority="34" w:qFormat="1"/>
+    <w:lsdException w:name="Quote" w:uiPriority="29" w:qFormat="1"/>
+    <w:lsdException w:name="Intense Quote" w:uiPriority="30" w:qFormat="1"/>
+    <w:lsdException w:name="Medium List 2 Accent 1" w:uiPriority="66"/>
+    <w:lsdException w:name="Medium Grid 1 Accent 1" w:uiPriority="67"/>
+    <w:lsdException w:name="Medium Grid 2 Accent 1" w:uiPriority="68"/>
+    <w:lsdException w:name="Medium Grid 3 Accent 1" w:uiPriority="69"/>
+    <w:lsdException w:name="Dark List Accent 1" w:uiPriority="70"/>
+    <w:lsdException w:name="Colorful Shading Accent 1" w:uiPriority="71"/>
+    <w:lsdException w:name="Colorful List Accent 1" w:uiPriority="72"/>
+    <w:lsdException w:name="Colorful Grid Accent 1" w:uiPriority="73"/>
+    <w:lsdException w:name="Light Shading Accent 2" w:uiPriority="60"/>
+    <w:lsdException w:name="Light List Accent 2" w:uiPriority="61"/>
+    <w:lsdException w:name="Light Grid Accent 2" w:uiPriority="62"/>
+    <w:lsdException w:name="Medium Shading 1 Accent 2" w:uiPriority="63"/>
+    <w:lsdException w:name="Medium Shading 2 Accent 2" w:uiPriority="64"/>
+    <w:lsdException w:name="Medium List 1 Accent 2" w:uiPriority="65"/>
+    <w:lsdException w:name="Medium List 2 Accent 2" w:uiPriority="66"/>
+    <w:lsdException w:name="Medium Grid 1 Accent 2" w:uiPriority="67"/>
+    <w:lsdException w:name="Medium Grid 2 Accent 2" w:uiPriority="68"/>
+    <w:lsdException w:name="Medium Grid 3 Accent 2" w:uiPriority="69"/>
+    <w:lsdException w:name="Dark List Accent 2" w:uiPriority="70"/>
+    <w:lsdException w:name="Colorful Shading Accent 2" w:uiPriority="71"/>
+    <w:lsdException w:name="Colorful List Accent 2" w:uiPriority="72"/>
+    <w:lsdException w:name="Colorful Grid Accent 2" w:uiPriority="73"/>
+    <w:lsdException w:name="Light Shading Accent 3" w:uiPriority="60"/>
+    <w:lsdException w:name="Light List Accent 3" w:uiPriority="61"/>
+    <w:lsdException w:name="Light Grid Accent 3" w:uiPriority="62"/>
+    <w:lsdException w:name="Medium Shading 1 Accent 3" w:uiPriority="63"/>
+    <w:lsdException w:name="Medium Shading 2 Accent 3" w:uiPriority="64"/>
+    <w:lsdException w:name="Medium List 1 Accent 3" w:uiPriority="65"/>
+    <w:lsdException w:name="Medium List 2 Accent 3" w:uiPriority="66"/>
+    <w:lsdException w:name="Medium Grid 1 Accent 3" w:uiPriority="67"/>
+    <w:lsdException w:name="Medium Grid 2 Accent 3" w:uiPriority="68"/>
+    <w:lsdException w:name="Medium Grid 3 Accent 3" w:uiPriority="69"/>
+    <w:lsdException w:name="Dark List Accent 3" w:uiPriority="70"/>
+    <w:lsdException w:name="Colorful Shading Accent 3" w:uiPriority="71"/>
+    <w:lsdException w:name="Colorful List Accent 3" w:uiPriority="72"/>
+    <w:lsdException w:name="Colorful Grid Accent 3" w:uiPriority="73"/>
+    <w:lsdException w:name="Light Shading Accent 4" w:uiPriority="60"/>
+    <w:lsdException w:name="Light List Accent 4" w:uiPriority="61"/>
+    <w:lsdException w:name="Light Grid Accent 4" w:uiPriority="62"/>
+    <w:lsdException w:name="Medium Shading 1 Accent 4" w:uiPriority="63"/>
+    <w:lsdException w:name="Medium Shading 2 Accent 4" w:uiPriority="64"/>
+    <w:lsdException w:name="Medium List 1 Accent 4" w:uiPriority="65"/>
+    <w:lsdException w:name="Medium List 2 Accent 4" w:uiPriority="66"/>
+    <w:lsdException w:name="Medium Grid 1 Accent 4" w:uiPriority="67"/>
+    <w:lsdException w:name="Medium Grid 2 Accent 4" w:uiPriority="68"/>
+    <w:lsdException w:name="Medium Grid 3 Accent 4" w:uiPriority="69"/>
+    <w:lsdException w:name="Dark List Accent 4" w:uiPriority="70"/>
+    <w:lsdException w:name="Colorful Shading Accent 4" w:uiPriority="71"/>
+    <w:lsdException w:name="Colorful List Accent 4" w:uiPriority="72"/>
+    <w:lsdException w:name="Colorful Grid Accent 4" w:uiPriority="73"/>
+    <w:lsdException w:name="Light Shading Accent 5" w:uiPriority="60"/>
+    <w:lsdException w:name="Light List Accent 5" w:uiPriority="61"/>
+    <w:lsdException w:name="Light Grid Accent 5" w:uiPriority="62"/>
+    <w:lsdException w:name="Medium Shading 1 Accent 5" w:uiPriority="63"/>
+    <w:lsdException w:name="Medium Shading 2 Accent 5" w:uiPriority="64"/>
+    <w:lsdException w:name="Medium List 1 Accent 5" w:uiPriority="65"/>
+    <w:lsdException w:name="Medium List 2 Accent 5" w:uiPriority="66"/>
+    <w:lsdException w:name="Medium Grid 1 Accent 5" w:uiPriority="67"/>
+    <w:lsdException w:name="Medium Grid 2 Accent 5" w:uiPriority="68"/>
+    <w:lsdException w:name="Medium Grid 3 Accent 5" w:uiPriority="69"/>
+    <w:lsdException w:name="Dark List Accent 5" w:uiPriority="70"/>
+    <w:lsdException w:name="Colorful Shading Accent 5" w:uiPriority="71"/>
+    <w:lsdException w:name="Colorful List Accent 5" w:uiPriority="72"/>
+    <w:lsdException w:name="Colorful Grid Accent 5" w:uiPriority="73"/>
+    <w:lsdException w:name="Light Shading Accent 6" w:uiPriority="60"/>
+    <w:lsdException w:name="Light List Accent 6" w:uiPriority="61"/>
+    <w:lsdException w:name="Light Grid Accent 6" w:uiPriority="62"/>
+    <w:lsdException w:name="Medium Shading 1 Accent 6" w:uiPriority="63"/>
+    <w:lsdException w:name="Medium Shading 2 Accent 6" w:uiPriority="64"/>
+    <w:lsdException w:name="Medium List 1 Accent 6" w:uiPriority="65"/>
+    <w:lsdException w:name="Medium List 2 Accent 6" w:uiPriority="66"/>
+    <w:lsdException w:name="Medium Grid 1 Accent 6" w:uiPriority="67"/>
+    <w:lsdException w:name="Medium Grid 2 Accent 6" w:uiPriority="68"/>
+    <w:lsdException w:name="Medium Grid 3 Accent 6" w:uiPriority="69"/>
+    <w:lsdException w:name="Dark List Accent 6" w:uiPriority="70"/>
+    <w:lsdException w:name="Colorful Shading Accent 6" w:uiPriority="71"/>
+    <w:lsdException w:name="Colorful List Accent 6" w:uiPriority="72"/>
+    <w:lsdException w:name="Colorful Grid Accent 6" w:uiPriority="73"/>
+    <w:lsdException w:name="Subtle Emphasis" w:uiPriority="19" w:qFormat="1"/>
+    <w:lsdException w:name="Intense Emphasis" w:uiPriority="21" w:qFormat="1"/>
+    <w:lsdException w:name="Subtle Reference" w:uiPriority="31" w:qFormat="1"/>
+    <w:lsdException w:name="Intense Reference" w:uiPriority="32" w:qFormat="1"/>
+    <w:lsdException w:name="Book Title" w:uiPriority="33" w:qFormat="1"/>
+    <w:lsdException w:name="Bibliography" w:semiHidden="1" w:uiPriority="37" w:unhideWhenUsed="1"/>
+    <w:lsdException w:name="TOC Heading" w:semiHidden="1" w:uiPriority="39" w:unhideWhenUsed="1" w:qFormat="1"/>
+    <w:lsdException w:name="Plain Table 1" w:uiPriority="41"/>
+    <w:lsdException w:name="Plain Table 2" w:uiPriority="42"/>
+    <w:lsdException w:name="Plain Table 3" w:uiPriority="43"/>
+    <w:lsdException w:name="Plain Table 4" w:uiPriority="44"/>
+    <w:lsdException w:name="Plain Table 5" w:uiPriority="45"/>
+    <w:lsdException w:name="Grid Table Light" w:uiPriority="40"/>
+    <w:lsdException w:name="Grid Table 1 Light" w:uiPriority="46"/>
+    <w:lsdException w:name="Grid Table 2" w:uiPriority="47"/>
+    <w:lsdException w:name="Grid Table 3" w:uiPriority="48"/>
+    <w:lsdException w:name="Grid Table 4" w:uiPriority="49"/>
+    <w:lsdException w:name="Grid Table 5 Dark" w:uiPriority="50"/>
+    <w:lsdException w:name="Grid Table 6 Colorful" w:uiPriority="51"/>
+    <w:lsdException w:name="Grid Table 7 Colorful" w:uiPriority="52"/>
+    <w:lsdException w:name="Grid Table 1 Light Accent 1" w:uiPriority="46"/>
+    <w:lsdException w:name="Grid Table 2 Accent 1" w:uiPriority="47"/>
+    <w:lsdException w:name="Grid Table 3 Accent 1" w:uiPriority="48"/>
+    <w:lsdException w:name="Grid Table 4 Accent 1" w:uiPriority="49"/>
+    <w:lsdException w:name="Grid Table 5 Dark Accent 1" w:uiPriority="50"/>
+    <w:lsdException w:name="Grid Table 6 Colorful Accent 1" w:uiPriority="51"/>
+    <w:lsdException w:name="Grid Table 7 Colorful Accent 1" w:uiPriority="52"/>
+    <w:lsdException w:name="Grid Table 1 Light Accent 2" w:uiPriority="46"/>
+    <w:lsdException w:name="Grid Table 2 Accent 2" w:uiPriority="47"/>
+    <w:lsdException w:name="Grid Table 3 Accent 2" w:uiPriority="48"/>
+    <w:lsdException w:name="Grid Table 4 Accent 2" w:uiPriority="49"/>
+    <w:lsdException w:name="Grid Table 5 Dark Accent 2" w:uiPriority="50"/>
+    <w:lsdException w:name="Grid Table 6 Colorful Accent 2" w:uiPriority="51"/>
+    <w:lsdException w:name="Grid Table 7 Colorful Accent 2" w:uiPriority="52"/>
+    <w:lsdException w:name="Grid Table 1 Light Accent 3" w:uiPriority="46"/>
+    <w:lsdException w:name="Grid Table 2 Accent 3" w:uiPriority="47"/>
+    <w:lsdException w:name="Grid Table 3 Accent 3" w:uiPriority="48"/>
+    <w:lsdException w:name="Grid Table 4 Accent 3" w:uiPriority="49"/>
+    <w:lsdException w:name="Grid Table 5 Dark Accent 3" w:uiPriority="50"/>
+    <w:lsdException w:name="Grid Table 6 Colorful Accent 3" w:uiPriority="51"/>
+    <w:lsdException w:name="Grid Table 7 Colorful Accent 3" w:uiPriority="52"/>
+    <w:lsdException w:name="Grid Table 1 Light Accent 4" w:uiPriority="46"/>
+    <w:lsdException w:name="Grid Table 2 Accent 4" w:uiPriority="47"/>
+    <w:lsdException w:name="Grid Table 3 Accent 4" w:uiPriority="48"/>
+    <w:lsdException w:name="Grid Table 4 Accent 4" w:uiPriority="49"/>
+    <w:lsdException w:name="Grid Table 5 Dark Accent 4" w:uiPriority="50"/>
+    <w:lsdException w:name="Grid Table 6 Colorful Accent 4" w:uiPriority="51"/>
+    <w:lsdException w:name="Grid Table 7 Colorful Accent 4" w:uiPriority="52"/>
+    <w:lsdException w:name="Grid Table 1 Light Accent 5" w:uiPriority="46"/>
+    <w:lsdException w:name="Grid Table 2 Accent 5" w:uiPriority="47"/>
+    <w:lsdException w:name="Grid Table 3 Accent 5" w:uiPriority="48"/>
+    <w:lsdException w:name="Grid Table 4 Accent 5" w:uiPriority="49"/>
+    <w:lsdException w:name="Grid Table 5 Dark Accent 5" w:uiPriority="50"/>
+    <w:lsdException w:name="Grid Table 6 Colorful Accent 5" w:uiPriority="51"/>
+    <w:lsdException w:name="Grid Table 7 Colorful Accent 5" w:uiPriority="52"/>
+    <w:lsdException w:name="Grid Table 1 Light Accent 6" w:uiPriority="46"/>
+    <w:lsdException w:name="Grid Table 2 Accent 6" w:uiPriority="47"/>
+    <w:lsdException w:name="Grid Table 3 Accent 6" w:uiPriority="48"/>
+    <w:lsdException w:name="Grid Table 4 Accent 6" w:uiPriority="49"/>
+    <w:lsdException w:name="Grid Table 5 Dark Accent 6" w:uiPriority="50"/>
+    <w:lsdException w:name="Grid Table 6 Colorful Accent 6" w:uiPriority="51"/>
+    <w:lsdException w:name="Grid Table 7 Colorful Accent 6" w:uiPriority="52"/>
+    <w:lsdException w:name="List Table 1 Light" w:uiPriority="46"/>
+    <w:lsdException w:name="List Table 2" w:uiPriority="47"/>
+    <w:lsdException w:name="List Table 3" w:uiPriority="48"/>
+    <w:lsdException w:name="List Table 4" w:uiPriority="49"/>
+    <w:lsdException w:name="List Table 5 Dark" w:uiPriority="50"/>
+    <w:lsdException w:name="List Table 6 Colorful" w:uiPriority="51"/>
+    <w:lsdException w:name="List Table 7 Colorful" w:uiPriority="52"/>
+    <w:lsdException w:name="List Table 1 Light Accent 1" w:uiPriority="46"/>
+    <w:lsdException w:name="List Table 2 Accent 1" w:uiPriority="47"/>
+    <w:lsdException w:name="List Table 3 Accent 1" w:uiPriority="48"/>
+    <w:lsdException w:name="List Table 4 Accent 1" w:uiPriority="49"/>
+    <w:lsdException w:name="List Table 5 Dark Accent 1" w:uiPriority="50"/>
+    <w:lsdException w:name="List Table 6 Colorful Accent 1" w:uiPriority="51"/>
+    <w:lsdException w:name="List Table 7 Colorful Accent 1" w:uiPriority="52"/>
+    <w:lsdException w:name="List Table 1 Light Accent 2" w:uiPriority="46"/>
+    <w:lsdException w:name="List Table 2 Accent 2" w:uiPriority="47"/>
+    <w:lsdException w:name="List Table 3 Accent 2" w:uiPriority="48"/>
+    <w:lsdException w:name="List Table 4 Accent 2" w:uiPriority="49"/>
+    <w:lsdException w:name="List Table 5 Dark Accent 2" w:uiPriority="50"/>
+    <w:lsdException w:name="List Table 6 Colorful Accent 2" w:uiPriority="51"/>
+    <w:lsdException w:name="List Table 7 Colorful Accent 2" w:uiPriority="52"/>
+    <w:lsdException w:name="List Table 1 Light Accent 3" w:uiPriority="46"/>
+    <w:lsdException w:name="List Table 2 Accent 3" w:uiPriority="47"/>
+    <w:lsdException w:name="List Table 3 Accent 3" w:uiPriority="48"/>
+    <w:lsdException w:name="List Table 4 Accent 3" w:uiPriority="49"/>
+    <w:lsdException w:name="List Table 5 Dark Accent 3" w:uiPriority="50"/>
+    <w:lsdException w:name="List Table 6 Colorful Accent 3" w:uiPriority="51"/>
+    <w:lsdException w:name="List Table 7 Colorful Accent 3" w:uiPriority="52"/>
+    <w:lsdException w:name="List Table 1 Light Accent 4" w:uiPriority="46"/>
+    <w:lsdException w:name="List Table 2 Accent 4" w:uiPriority="47"/>
+    <w:lsdException w:name="List Table 3 Accent 4" w:uiPriority="48"/>
+    <w:lsdException w:name="List Table 4 Accent 4" w:uiPriority="49"/>
+    <w:lsdException w:name="List Table 5 Dark Accent 4" w:uiPriority="50"/>
+    <w:lsdException w:name="List Table 6 Colorful Accent 4" w:uiPriority="51"/>
+    <w:lsdException w:name="List Table 7 Colorful Accent 4" w:uiPriority="52"/>
+    <w:lsdException w:name="List Table 1 Light Accent 5" w:uiPriority="46"/>
+    <w:lsdException w:name="List Table 2 Accent 5" w:uiPriority="47"/>
+    <w:lsdException w:name="List Table 3 Accent 5" w:uiPriority="48"/>
+    <w:lsdException w:name="List Table 4 Accent 5" w:uiPriority="49"/>
+    <w:lsdException w:name="List Table 5 Dark Accent 5" w:uiPriority="50"/>
+    <w:lsdException w:name="List Table 6 Colorful Accent 5" w:uiPriority="51"/>
+    <w:lsdException w:name="List Table 7 Colorful Accent 5" w:uiPriority="52"/>
+    <w:lsdException w:name="List Table 1 Light Accent 6" w:uiPriority="46"/>
+    <w:lsdException w:name="List Table 2 Accent 6" w:uiPriority="47"/>
+    <w:lsdException w:name="List Table 3 Accent 6" w:uiPriority="48"/>
+    <w:lsdException w:name="List Table 4 Accent 6" w:uiPriority="49"/>
+    <w:lsdException w:name="List Table 5 Dark Accent 6" w:uiPriority="50"/>
+    <w:lsdException w:name="List Table 6 Colorful Accent 6" w:uiPriority="51"/>
+    <w:lsdException w:name="List Table 7 Colorful Accent 6" w:uiPriority="52"/>
+    <w:lsdException w:name="Mention" w:semiHidden="1" w:unhideWhenUsed="1"/>
+    <w:lsdException w:name="Smart Hyperlink" w:semiHidden="1" w:unhideWhenUsed="1"/>
+    <w:lsdException w:name="Hashtag" w:semiHidden="1" w:unhideWhenUsed="1"/>
+    <w:lsdException w:name="Unresolved Mention" w:semiHidden="1" w:unhideWhenUsed="1"/>
+    <w:lsdException w:name="Smart Link" w:semiHidden="1" w:unhideWhenUsed="1"/>
   </w:latentStyles>
   <w:style w:type="paragraph" w:default="1" w:styleId="a">
     <w:name w:val="Normal"/>
@@ -9479,7 +9002,7 @@
   <a:extraClrSchemeLst/>
   <a:extLst>
     <a:ext uri="{05A4C25C-085E-4340-85A3-A5531E510DB2}">
-      <thm15:themeFamily xmlns="" xmlns:thm15="http://schemas.microsoft.com/office/thememl/2012/main" name="Office Theme" id="{62F939B6-93AF-4DB8-9C6B-D6C7DFDC589F}" vid="{4A3C46E8-61CC-4603-A589-7422A47A8E4A}"/>
+      <thm15:themeFamily xmlns:thm15="http://schemas.microsoft.com/office/thememl/2012/main" name="Office Theme" id="{62F939B6-93AF-4DB8-9C6B-D6C7DFDC589F}" vid="{4A3C46E8-61CC-4603-A589-7422A47A8E4A}"/>
     </a:ext>
   </a:extLst>
 </a:theme>

</xml_diff>